<commit_message>
Backed out behavior dependent on order type.  Partial addition of support for program selection by user
https://www.pivotaltracker.com/story/show/77058066
</commit_message>
<xml_diff>
--- a/tools/TestCatalog/Making field changes to the test catalog.docx
+++ b/tools/TestCatalog/Making field changes to the test catalog.docx
@@ -3806,12 +3806,7 @@
         </w:numPr>
       </w:pPr>
       <w:r>
-        <w:t>Headquarters provided a second level of QA to i</w:t>
-      </w:r>
-      <w:bookmarkStart w:id="2" w:name="_GoBack"/>
-      <w:bookmarkEnd w:id="2"/>
-      <w:r>
-        <w:t>nsure that the requested changes were correct.</w:t>
+        <w:t>Headquarters provided a second level of QA to insure that the requested changes were correct.</w:t>
       </w:r>
     </w:p>
     <w:p>
@@ -3855,14 +3850,14 @@
       <w:pPr>
         <w:pStyle w:val="Heading2"/>
       </w:pPr>
-      <w:bookmarkStart w:id="3" w:name="_Toc394064162"/>
+      <w:bookmarkStart w:id="2" w:name="_Toc394064162"/>
       <w:r>
         <w:t xml:space="preserve">Current </w:t>
       </w:r>
       <w:r>
         <w:t>Disadvantages:</w:t>
       </w:r>
-      <w:bookmarkEnd w:id="3"/>
+      <w:bookmarkEnd w:id="2"/>
     </w:p>
     <w:p>
       <w:pPr>
@@ -3909,11 +3904,11 @@
       <w:pPr>
         <w:pStyle w:val="Heading1"/>
       </w:pPr>
-      <w:bookmarkStart w:id="4" w:name="_Toc394064163"/>
+      <w:bookmarkStart w:id="3" w:name="_Toc394064163"/>
       <w:r>
         <w:t>The way forward</w:t>
       </w:r>
-      <w:bookmarkEnd w:id="4"/>
+      <w:bookmarkEnd w:id="3"/>
     </w:p>
     <w:p>
       <w:r>
@@ -3963,14 +3958,14 @@
       </w:r>
     </w:p>
     <w:p>
-      <w:bookmarkStart w:id="5" w:name="_Toc394064164"/>
+      <w:bookmarkStart w:id="4" w:name="_Toc394064164"/>
       <w:r>
         <w:rPr>
           <w:rStyle w:val="Heading1Char"/>
         </w:rPr>
         <w:t>Steps for maintaining the test catalog</w:t>
       </w:r>
-      <w:bookmarkEnd w:id="5"/>
+      <w:bookmarkEnd w:id="4"/>
     </w:p>
     <w:p>
       <w:pPr>
@@ -4015,11 +4010,11 @@
       <w:pPr>
         <w:pStyle w:val="Heading1"/>
       </w:pPr>
-      <w:bookmarkStart w:id="6" w:name="_Toc394064165"/>
+      <w:bookmarkStart w:id="5" w:name="_Toc394064165"/>
       <w:r>
         <w:t>Best practices</w:t>
       </w:r>
-      <w:bookmarkEnd w:id="6"/>
+      <w:bookmarkEnd w:id="5"/>
     </w:p>
     <w:p>
       <w:r>
@@ -4193,26 +4188,26 @@
       <w:pPr>
         <w:pStyle w:val="Heading1"/>
       </w:pPr>
-      <w:bookmarkStart w:id="7" w:name="_Toc394064166"/>
+      <w:bookmarkStart w:id="6" w:name="_Toc394064166"/>
       <w:r>
         <w:t>Version changes</w:t>
       </w:r>
+      <w:bookmarkEnd w:id="6"/>
+    </w:p>
+    <w:p>
+      <w:r>
+        <w:t>With new releases to OpenELIS how things are updated may change.  The changes will be documented here</w:t>
+      </w:r>
+    </w:p>
+    <w:p>
+      <w:pPr>
+        <w:pStyle w:val="Heading2"/>
+      </w:pPr>
+      <w:bookmarkStart w:id="7" w:name="_Toc394064167"/>
+      <w:r>
+        <w:t>OpenELIS 4.2</w:t>
+      </w:r>
       <w:bookmarkEnd w:id="7"/>
-    </w:p>
-    <w:p>
-      <w:r>
-        <w:t>With new releases to OpenELIS how things are updated may change.  The changes will be documented here</w:t>
-      </w:r>
-    </w:p>
-    <w:p>
-      <w:pPr>
-        <w:pStyle w:val="Heading2"/>
-      </w:pPr>
-      <w:bookmarkStart w:id="8" w:name="_Toc394064167"/>
-      <w:r>
-        <w:t>OpenELIS 4.2</w:t>
-      </w:r>
-      <w:bookmarkEnd w:id="8"/>
     </w:p>
     <w:p>
       <w:pPr>
@@ -4271,10 +4266,7 @@
         </w:numPr>
       </w:pPr>
       <w:r>
-        <w:t>Changing the sample type for a test</w:t>
-      </w:r>
-      <w:r>
-        <w:t xml:space="preserve"> – removed need to change the test description</w:t>
+        <w:t>Changing the sample type for a test – removed need to change the test description</w:t>
       </w:r>
     </w:p>
     <w:p>
@@ -4286,10 +4278,7 @@
         </w:numPr>
       </w:pPr>
       <w:r>
-        <w:t>Changing the panel for a test</w:t>
-      </w:r>
-      <w:r>
-        <w:t xml:space="preserve"> – changed linkage from test description to guid</w:t>
+        <w:t>Changing the panel for a test – changed linkage from test description to guid</w:t>
       </w:r>
     </w:p>
     <w:p>
@@ -4301,13 +4290,7 @@
         </w:numPr>
       </w:pPr>
       <w:r>
-        <w:t>Removing a test from a pane</w:t>
-      </w:r>
-      <w:r>
-        <w:t xml:space="preserve">l </w:t>
-      </w:r>
-      <w:r>
-        <w:t>– changed linkage from test description to guid</w:t>
+        <w:t>Removing a test from a panel – changed linkage from test description to guid</w:t>
       </w:r>
     </w:p>
     <w:p>
@@ -4319,13 +4302,7 @@
         </w:numPr>
       </w:pPr>
       <w:r>
-        <w:t>Adding a test to a pane</w:t>
-      </w:r>
-      <w:r>
-        <w:t xml:space="preserve">l </w:t>
-      </w:r>
-      <w:r>
-        <w:t>– changed linkage from test description to guid</w:t>
+        <w:t>Adding a test to a panel – changed linkage from test description to guid</w:t>
       </w:r>
     </w:p>
     <w:p>
@@ -4337,13 +4314,7 @@
         </w:numPr>
       </w:pPr>
       <w:r>
-        <w:t>Changing UOM for a tes</w:t>
-      </w:r>
-      <w:r>
-        <w:t xml:space="preserve">t </w:t>
-      </w:r>
-      <w:r>
-        <w:t>– changed linkage from test description to guid</w:t>
+        <w:t>Changing UOM for a test – changed linkage from test description to guid</w:t>
       </w:r>
     </w:p>
     <w:p>
@@ -4355,13 +4326,7 @@
         </w:numPr>
       </w:pPr>
       <w:r>
-        <w:t>Changing the test section/unit for a te</w:t>
-      </w:r>
-      <w:r>
-        <w:t xml:space="preserve">st </w:t>
-      </w:r>
-      <w:r>
-        <w:t>– changed linkage from test description to guid</w:t>
+        <w:t>Changing the test section/unit for a test – changed linkage from test description to guid</w:t>
       </w:r>
     </w:p>
     <w:p>
@@ -4373,13 +4338,7 @@
         </w:numPr>
       </w:pPr>
       <w:r>
-        <w:t>Binding test to sample typ</w:t>
-      </w:r>
-      <w:r>
-        <w:t xml:space="preserve">e </w:t>
-      </w:r>
-      <w:r>
-        <w:t>– changed linkage from test description to guid</w:t>
+        <w:t>Binding test to sample type – changed linkage from test description to guid</w:t>
       </w:r>
     </w:p>
     <w:p>
@@ -4391,37 +4350,31 @@
         </w:numPr>
       </w:pPr>
       <w:r>
-        <w:t>Test result for numeric, free text or alpha numeric result</w:t>
-      </w:r>
-      <w:r>
-        <w:t xml:space="preserve"> </w:t>
-      </w:r>
-      <w:r>
-        <w:t>– changed linkage from test description to guid</w:t>
+        <w:t>Test result for numeric, free text or alpha numeric result – changed linkage from test description to guid</w:t>
       </w:r>
     </w:p>
     <w:p>
       <w:pPr>
         <w:pStyle w:val="Heading1"/>
       </w:pPr>
-      <w:bookmarkStart w:id="9" w:name="_Toc394064168"/>
+      <w:bookmarkStart w:id="8" w:name="_Toc394064168"/>
       <w:r>
         <w:t>Making changes to OpenELIS</w:t>
       </w:r>
       <w:r>
         <w:t xml:space="preserve"> test catalog</w:t>
       </w:r>
+      <w:bookmarkEnd w:id="8"/>
+    </w:p>
+    <w:p>
+      <w:pPr>
+        <w:pStyle w:val="Heading2"/>
+      </w:pPr>
+      <w:bookmarkStart w:id="9" w:name="_Toc394064169"/>
+      <w:r>
+        <w:t>Overview</w:t>
+      </w:r>
       <w:bookmarkEnd w:id="9"/>
-    </w:p>
-    <w:p>
-      <w:pPr>
-        <w:pStyle w:val="Heading2"/>
-      </w:pPr>
-      <w:bookmarkStart w:id="10" w:name="_Toc394064169"/>
-      <w:r>
-        <w:t>Overview</w:t>
-      </w:r>
-      <w:bookmarkEnd w:id="10"/>
     </w:p>
     <w:p>
       <w:pPr>
@@ -4605,7 +4558,7 @@
       <w:pPr>
         <w:pStyle w:val="Heading1"/>
       </w:pPr>
-      <w:bookmarkStart w:id="11" w:name="_Toc394064170"/>
+      <w:bookmarkStart w:id="10" w:name="_Toc394064170"/>
       <w:r>
         <w:t>Understanding</w:t>
       </w:r>
@@ -4618,7 +4571,7 @@
       <w:r>
         <w:t>test catalog</w:t>
       </w:r>
-      <w:bookmarkEnd w:id="11"/>
+      <w:bookmarkEnd w:id="10"/>
     </w:p>
     <w:p>
       <w:r>
@@ -6047,22 +6000,22 @@
       <w:pPr>
         <w:pStyle w:val="Heading1"/>
       </w:pPr>
-      <w:bookmarkStart w:id="12" w:name="_Toc394064171"/>
+      <w:bookmarkStart w:id="11" w:name="_Toc394064171"/>
       <w:r>
         <w:t>Writing sql to update the database from the test catalog</w:t>
       </w:r>
+      <w:bookmarkEnd w:id="11"/>
+    </w:p>
+    <w:p/>
+    <w:p>
+      <w:pPr>
+        <w:pStyle w:val="Heading2"/>
+      </w:pPr>
+      <w:bookmarkStart w:id="12" w:name="_Toc394064172"/>
+      <w:r>
+        <w:t>General notes</w:t>
+      </w:r>
       <w:bookmarkEnd w:id="12"/>
-    </w:p>
-    <w:p/>
-    <w:p>
-      <w:pPr>
-        <w:pStyle w:val="Heading2"/>
-      </w:pPr>
-      <w:bookmarkStart w:id="13" w:name="_Toc394064172"/>
-      <w:r>
-        <w:t>General notes</w:t>
-      </w:r>
-      <w:bookmarkEnd w:id="13"/>
     </w:p>
     <w:p>
       <w:pPr>
@@ -6281,11 +6234,11 @@
       <w:pPr>
         <w:pStyle w:val="Heading2"/>
       </w:pPr>
-      <w:bookmarkStart w:id="14" w:name="_Toc394064173"/>
+      <w:bookmarkStart w:id="13" w:name="_Toc394064173"/>
       <w:r>
         <w:t>Update Unit</w:t>
       </w:r>
-      <w:bookmarkEnd w:id="14"/>
+      <w:bookmarkEnd w:id="13"/>
     </w:p>
     <w:p>
       <w:pPr>
@@ -6419,12 +6372,12 @@
       <w:pPr>
         <w:pStyle w:val="Heading2"/>
       </w:pPr>
-      <w:bookmarkStart w:id="15" w:name="_Toc394064174"/>
+      <w:bookmarkStart w:id="14" w:name="_Toc394064174"/>
       <w:r>
         <w:lastRenderedPageBreak/>
         <w:t>Add Unit</w:t>
       </w:r>
-      <w:bookmarkEnd w:id="15"/>
+      <w:bookmarkEnd w:id="14"/>
     </w:p>
     <w:p>
       <w:pPr>
@@ -6543,10 +6496,37 @@
       <w:pPr>
         <w:pStyle w:val="Heading2"/>
       </w:pPr>
-      <w:bookmarkStart w:id="16" w:name="_Toc394064175"/>
+      <w:bookmarkStart w:id="15" w:name="_Toc394064175"/>
       <w:r>
         <w:t>Deactivate Unit</w:t>
       </w:r>
+      <w:bookmarkEnd w:id="15"/>
+    </w:p>
+    <w:p>
+      <w:pPr>
+        <w:pStyle w:val="Heading3"/>
+      </w:pPr>
+      <w:r>
+        <w:t>Context:</w:t>
+      </w:r>
+    </w:p>
+    <w:p>
+      <w:r>
+        <w:t>There is no reason to deactivate a unit of measure</w:t>
+      </w:r>
+    </w:p>
+    <w:p/>
+    <w:p>
+      <w:pPr>
+        <w:pStyle w:val="Heading2"/>
+      </w:pPr>
+      <w:bookmarkStart w:id="16" w:name="_Toc394064176"/>
+      <w:r>
+        <w:t>Update a</w:t>
+      </w:r>
+      <w:r>
+        <w:t xml:space="preserve"> select list member</w:t>
+      </w:r>
       <w:bookmarkEnd w:id="16"/>
     </w:p>
     <w:p>
@@ -6554,12 +6534,99 @@
         <w:pStyle w:val="Heading3"/>
       </w:pPr>
       <w:r>
-        <w:t>Context:</w:t>
-      </w:r>
-    </w:p>
-    <w:p>
-      <w:r>
-        <w:t>There is no reason to deactivate a unit of measure</w:t>
+        <w:t xml:space="preserve">Context: </w:t>
+      </w:r>
+    </w:p>
+    <w:p>
+      <w:r>
+        <w:t>The only time a select list member is ever updated is when it is misspelled or capitaliza</w:t>
+      </w:r>
+      <w:r>
+        <w:t xml:space="preserve">tion needs to be made uniform; i.e. it is currently “negative” but it should be “Negative” because all of the other items on the list begin with an upper case letter.  </w:t>
+      </w:r>
+      <w:r>
+        <w:t xml:space="preserve">It should NEVER be updated if it in any way changes the meaning of </w:t>
+      </w:r>
+      <w:r>
+        <w:t xml:space="preserve">the entry.  </w:t>
+      </w:r>
+    </w:p>
+    <w:p>
+      <w:pPr>
+        <w:pStyle w:val="Heading3"/>
+      </w:pPr>
+      <w:r>
+        <w:t>Code:</w:t>
+      </w:r>
+    </w:p>
+    <w:p>
+      <w:pPr>
+        <w:pStyle w:val="Code"/>
+      </w:pPr>
+      <w:proofErr w:type="gramStart"/>
+      <w:r>
+        <w:t>update</w:t>
+      </w:r>
+      <w:proofErr w:type="gramEnd"/>
+      <w:r>
+        <w:t xml:space="preserve"> clinlims.dictionary set dict_entry='</w:t>
+      </w:r>
+      <w:r>
+        <w:t>&lt;new name&gt;</w:t>
+      </w:r>
+      <w:r>
+        <w:t>'</w:t>
+      </w:r>
+      <w:r>
+        <w:t xml:space="preserve"> , lastupdated=now()</w:t>
+      </w:r>
+      <w:r>
+        <w:t xml:space="preserve"> where dict_entry = '</w:t>
+      </w:r>
+      <w:r>
+        <w:t>&lt;old name&gt;</w:t>
+      </w:r>
+      <w:r>
+        <w:t>';</w:t>
+      </w:r>
+    </w:p>
+    <w:p>
+      <w:pPr>
+        <w:pStyle w:val="Heading3"/>
+      </w:pPr>
+      <w:r>
+        <w:t>Example:</w:t>
+      </w:r>
+    </w:p>
+    <w:p>
+      <w:pPr>
+        <w:pStyle w:val="Code"/>
+      </w:pPr>
+      <w:proofErr w:type="gramStart"/>
+      <w:r>
+        <w:t>update</w:t>
+      </w:r>
+      <w:proofErr w:type="gramEnd"/>
+      <w:r>
+        <w:t xml:space="preserve"> clinlims.dictionary set dict_entry='</w:t>
+      </w:r>
+      <w:r>
+        <w:t>Negative</w:t>
+      </w:r>
+      <w:r>
+        <w:t>'</w:t>
+      </w:r>
+      <w:r>
+        <w:t xml:space="preserve"> , lastupdated=now()</w:t>
+      </w:r>
+      <w:r>
+        <w:t xml:space="preserve"> where dict_entry = '</w:t>
+      </w:r>
+      <w:r>
+        <w:t>negative</w:t>
+      </w:r>
+      <w:r>
+        <w:t>';</w:t>
       </w:r>
     </w:p>
     <w:p/>
@@ -6567,125 +6634,11 @@
       <w:pPr>
         <w:pStyle w:val="Heading2"/>
       </w:pPr>
-      <w:bookmarkStart w:id="17" w:name="_Toc394064176"/>
-      <w:r>
-        <w:t>Update a</w:t>
-      </w:r>
-      <w:r>
-        <w:t xml:space="preserve"> select list member</w:t>
+      <w:bookmarkStart w:id="17" w:name="_Toc394064177"/>
+      <w:r>
+        <w:t>Insert a new select list member</w:t>
       </w:r>
       <w:bookmarkEnd w:id="17"/>
-    </w:p>
-    <w:p>
-      <w:pPr>
-        <w:pStyle w:val="Heading3"/>
-      </w:pPr>
-      <w:r>
-        <w:t xml:space="preserve">Context: </w:t>
-      </w:r>
-    </w:p>
-    <w:p>
-      <w:r>
-        <w:t>The only time a select list member is ever updated is when it is misspelled or capitaliza</w:t>
-      </w:r>
-      <w:r>
-        <w:t xml:space="preserve">tion needs to be made uniform; i.e. it is currently “negative” but it should be “Negative” because all of the other items on the list begin with an upper case letter.  </w:t>
-      </w:r>
-      <w:r>
-        <w:t xml:space="preserve">It should NEVER be updated if it in any way changes the meaning of </w:t>
-      </w:r>
-      <w:r>
-        <w:t xml:space="preserve">the entry.  </w:t>
-      </w:r>
-    </w:p>
-    <w:p>
-      <w:pPr>
-        <w:pStyle w:val="Heading3"/>
-      </w:pPr>
-      <w:r>
-        <w:t>Code:</w:t>
-      </w:r>
-    </w:p>
-    <w:p>
-      <w:pPr>
-        <w:pStyle w:val="Code"/>
-      </w:pPr>
-      <w:proofErr w:type="gramStart"/>
-      <w:r>
-        <w:t>update</w:t>
-      </w:r>
-      <w:proofErr w:type="gramEnd"/>
-      <w:r>
-        <w:t xml:space="preserve"> clinlims.dictionary set dict_entry='</w:t>
-      </w:r>
-      <w:r>
-        <w:t>&lt;new name&gt;</w:t>
-      </w:r>
-      <w:r>
-        <w:t>'</w:t>
-      </w:r>
-      <w:r>
-        <w:t xml:space="preserve"> , lastupdated=now()</w:t>
-      </w:r>
-      <w:r>
-        <w:t xml:space="preserve"> where dict_entry = '</w:t>
-      </w:r>
-      <w:r>
-        <w:t>&lt;old name&gt;</w:t>
-      </w:r>
-      <w:r>
-        <w:t>';</w:t>
-      </w:r>
-    </w:p>
-    <w:p>
-      <w:pPr>
-        <w:pStyle w:val="Heading3"/>
-      </w:pPr>
-      <w:r>
-        <w:t>Example:</w:t>
-      </w:r>
-    </w:p>
-    <w:p>
-      <w:pPr>
-        <w:pStyle w:val="Code"/>
-      </w:pPr>
-      <w:proofErr w:type="gramStart"/>
-      <w:r>
-        <w:t>update</w:t>
-      </w:r>
-      <w:proofErr w:type="gramEnd"/>
-      <w:r>
-        <w:t xml:space="preserve"> clinlims.dictionary set dict_entry='</w:t>
-      </w:r>
-      <w:r>
-        <w:t>Negative</w:t>
-      </w:r>
-      <w:r>
-        <w:t>'</w:t>
-      </w:r>
-      <w:r>
-        <w:t xml:space="preserve"> , lastupdated=now()</w:t>
-      </w:r>
-      <w:r>
-        <w:t xml:space="preserve"> where dict_entry = '</w:t>
-      </w:r>
-      <w:r>
-        <w:t>negative</w:t>
-      </w:r>
-      <w:r>
-        <w:t>';</w:t>
-      </w:r>
-    </w:p>
-    <w:p/>
-    <w:p>
-      <w:pPr>
-        <w:pStyle w:val="Heading2"/>
-      </w:pPr>
-      <w:bookmarkStart w:id="18" w:name="_Toc394064177"/>
-      <w:r>
-        <w:t>Insert a new select list member</w:t>
-      </w:r>
-      <w:bookmarkEnd w:id="18"/>
     </w:p>
     <w:p>
       <w:pPr>
@@ -6799,11 +6752,11 @@
       <w:pPr>
         <w:pStyle w:val="Heading2"/>
       </w:pPr>
-      <w:bookmarkStart w:id="19" w:name="_Toc394064178"/>
+      <w:bookmarkStart w:id="18" w:name="_Toc394064178"/>
       <w:r>
         <w:t>Deactivate a select list member</w:t>
       </w:r>
-      <w:bookmarkEnd w:id="19"/>
+      <w:bookmarkEnd w:id="18"/>
     </w:p>
     <w:p>
       <w:pPr>
@@ -6915,128 +6868,128 @@
       <w:pPr>
         <w:pStyle w:val="Heading2"/>
       </w:pPr>
-      <w:bookmarkStart w:id="20" w:name="_Toc394064179"/>
+      <w:bookmarkStart w:id="19" w:name="_Toc394064179"/>
       <w:r>
         <w:t>Update a sample type</w:t>
       </w:r>
+      <w:bookmarkEnd w:id="19"/>
+    </w:p>
+    <w:p>
+      <w:pPr>
+        <w:pStyle w:val="Heading3"/>
+      </w:pPr>
+      <w:r>
+        <w:t>Context:</w:t>
+      </w:r>
+    </w:p>
+    <w:p>
+      <w:r>
+        <w:t>The sample type is misspelled or capitalization needs to be changed.  The meaning of the sample type must not be changed.  The maximum length for the description is 40 characters, the maximum length for the local_abbrev is 10 characters.  If the local_abbrev has to be wider it is safe to change the length in the correct schema.xml</w:t>
+      </w:r>
+      <w:r>
+        <w:t>.  The name will also need to be updated in MessageResources.properties and MessageResources_fr.properties if there is a value in display_key.</w:t>
+      </w:r>
+    </w:p>
+    <w:p>
+      <w:pPr>
+        <w:pStyle w:val="Heading3"/>
+      </w:pPr>
+      <w:r>
+        <w:t>Code:</w:t>
+      </w:r>
+    </w:p>
+    <w:p>
+      <w:pPr>
+        <w:pStyle w:val="Code"/>
+      </w:pPr>
+      <w:proofErr w:type="gramStart"/>
+      <w:r>
+        <w:t>update</w:t>
+      </w:r>
+      <w:proofErr w:type="gramEnd"/>
+      <w:r>
+        <w:t xml:space="preserve"> clinlims.type_of_sample set description='</w:t>
+      </w:r>
+      <w:r>
+        <w:t>&lt;description of sample type&gt;</w:t>
+      </w:r>
+      <w:r>
+        <w:t>', local_abbrev='</w:t>
+      </w:r>
+      <w:r>
+        <w:t>&lt;name of sample type&gt;</w:t>
+      </w:r>
+      <w:r>
+        <w:t xml:space="preserve">', lastupdated=now() where </w:t>
+      </w:r>
+      <w:r>
+        <w:t>local_abbrev</w:t>
+      </w:r>
+      <w:r>
+        <w:t>='</w:t>
+      </w:r>
+      <w:r>
+        <w:t>&lt;current name&gt;</w:t>
+      </w:r>
+      <w:r>
+        <w:t>';</w:t>
+      </w:r>
+    </w:p>
+    <w:p>
+      <w:pPr>
+        <w:pStyle w:val="Heading3"/>
+      </w:pPr>
+      <w:r>
+        <w:t>Example:</w:t>
+      </w:r>
+    </w:p>
+    <w:p>
+      <w:pPr>
+        <w:pStyle w:val="Code"/>
+      </w:pPr>
+      <w:proofErr w:type="gramStart"/>
+      <w:r>
+        <w:t>update</w:t>
+      </w:r>
+      <w:proofErr w:type="gramEnd"/>
+      <w:r>
+        <w:t xml:space="preserve"> clinlims.type_of_sample set description='</w:t>
+      </w:r>
+      <w:r>
+        <w:t>Selles</w:t>
+      </w:r>
+      <w:r>
+        <w:t>', local_abbrev='</w:t>
+      </w:r>
+      <w:r>
+        <w:t>Selles</w:t>
+      </w:r>
+      <w:r>
+        <w:t xml:space="preserve">', lastupdated=now() where </w:t>
+      </w:r>
+      <w:r>
+        <w:t>local_abbrev</w:t>
+      </w:r>
+      <w:r>
+        <w:t>='</w:t>
+      </w:r>
+      <w:r>
+        <w:t>Selle</w:t>
+      </w:r>
+      <w:r>
+        <w:t>';</w:t>
+      </w:r>
+    </w:p>
+    <w:p/>
+    <w:p>
+      <w:pPr>
+        <w:pStyle w:val="Heading2"/>
+      </w:pPr>
+      <w:bookmarkStart w:id="20" w:name="_Toc394064180"/>
+      <w:r>
+        <w:t>Insert a sample type</w:t>
+      </w:r>
       <w:bookmarkEnd w:id="20"/>
-    </w:p>
-    <w:p>
-      <w:pPr>
-        <w:pStyle w:val="Heading3"/>
-      </w:pPr>
-      <w:r>
-        <w:t>Context:</w:t>
-      </w:r>
-    </w:p>
-    <w:p>
-      <w:r>
-        <w:t>The sample type is misspelled or capitalization needs to be changed.  The meaning of the sample type must not be changed.  The maximum length for the description is 40 characters, the maximum length for the local_abbrev is 10 characters.  If the local_abbrev has to be wider it is safe to change the length in the correct schema.xml</w:t>
-      </w:r>
-      <w:r>
-        <w:t>.  The name will also need to be updated in MessageResources.properties and MessageResources_fr.properties if there is a value in display_key.</w:t>
-      </w:r>
-    </w:p>
-    <w:p>
-      <w:pPr>
-        <w:pStyle w:val="Heading3"/>
-      </w:pPr>
-      <w:r>
-        <w:t>Code:</w:t>
-      </w:r>
-    </w:p>
-    <w:p>
-      <w:pPr>
-        <w:pStyle w:val="Code"/>
-      </w:pPr>
-      <w:proofErr w:type="gramStart"/>
-      <w:r>
-        <w:t>update</w:t>
-      </w:r>
-      <w:proofErr w:type="gramEnd"/>
-      <w:r>
-        <w:t xml:space="preserve"> clinlims.type_of_sample set description='</w:t>
-      </w:r>
-      <w:r>
-        <w:t>&lt;description of sample type&gt;</w:t>
-      </w:r>
-      <w:r>
-        <w:t>', local_abbrev='</w:t>
-      </w:r>
-      <w:r>
-        <w:t>&lt;name of sample type&gt;</w:t>
-      </w:r>
-      <w:r>
-        <w:t xml:space="preserve">', lastupdated=now() where </w:t>
-      </w:r>
-      <w:r>
-        <w:t>local_abbrev</w:t>
-      </w:r>
-      <w:r>
-        <w:t>='</w:t>
-      </w:r>
-      <w:r>
-        <w:t>&lt;current name&gt;</w:t>
-      </w:r>
-      <w:r>
-        <w:t>';</w:t>
-      </w:r>
-    </w:p>
-    <w:p>
-      <w:pPr>
-        <w:pStyle w:val="Heading3"/>
-      </w:pPr>
-      <w:r>
-        <w:t>Example:</w:t>
-      </w:r>
-    </w:p>
-    <w:p>
-      <w:pPr>
-        <w:pStyle w:val="Code"/>
-      </w:pPr>
-      <w:proofErr w:type="gramStart"/>
-      <w:r>
-        <w:t>update</w:t>
-      </w:r>
-      <w:proofErr w:type="gramEnd"/>
-      <w:r>
-        <w:t xml:space="preserve"> clinlims.type_of_sample set description='</w:t>
-      </w:r>
-      <w:r>
-        <w:t>Selles</w:t>
-      </w:r>
-      <w:r>
-        <w:t>', local_abbrev='</w:t>
-      </w:r>
-      <w:r>
-        <w:t>Selles</w:t>
-      </w:r>
-      <w:r>
-        <w:t xml:space="preserve">', lastupdated=now() where </w:t>
-      </w:r>
-      <w:r>
-        <w:t>local_abbrev</w:t>
-      </w:r>
-      <w:r>
-        <w:t>='</w:t>
-      </w:r>
-      <w:r>
-        <w:t>Selle</w:t>
-      </w:r>
-      <w:r>
-        <w:t>';</w:t>
-      </w:r>
-    </w:p>
-    <w:p/>
-    <w:p>
-      <w:pPr>
-        <w:pStyle w:val="Heading2"/>
-      </w:pPr>
-      <w:bookmarkStart w:id="21" w:name="_Toc394064180"/>
-      <w:r>
-        <w:t>Insert a sample type</w:t>
-      </w:r>
-      <w:bookmarkEnd w:id="21"/>
     </w:p>
     <w:p>
       <w:pPr>
@@ -7149,10 +7102,88 @@
       <w:pPr>
         <w:pStyle w:val="Heading2"/>
       </w:pPr>
-      <w:bookmarkStart w:id="22" w:name="_Toc394064181"/>
+      <w:bookmarkStart w:id="21" w:name="_Toc394064181"/>
       <w:r>
         <w:t>Deactivate a sample type</w:t>
       </w:r>
+      <w:bookmarkEnd w:id="21"/>
+    </w:p>
+    <w:p>
+      <w:pPr>
+        <w:pStyle w:val="Heading3"/>
+      </w:pPr>
+      <w:r>
+        <w:t>Context:</w:t>
+      </w:r>
+    </w:p>
+    <w:p>
+      <w:r>
+        <w:t>The sample type is no longer being handled in the lab.</w:t>
+      </w:r>
+    </w:p>
+    <w:p>
+      <w:pPr>
+        <w:pStyle w:val="Heading3"/>
+      </w:pPr>
+      <w:r>
+        <w:t>Code:</w:t>
+      </w:r>
+    </w:p>
+    <w:p>
+      <w:pPr>
+        <w:pStyle w:val="Code"/>
+      </w:pPr>
+      <w:proofErr w:type="gramStart"/>
+      <w:r>
+        <w:t>update</w:t>
+      </w:r>
+      <w:proofErr w:type="gramEnd"/>
+      <w:r>
+        <w:t xml:space="preserve"> clinlims.type_of_sample set is_active='N', lastupdated=now() where local_abbrev='</w:t>
+      </w:r>
+      <w:r>
+        <w:t>&lt;sample type&gt;</w:t>
+      </w:r>
+      <w:r>
+        <w:t>';</w:t>
+      </w:r>
+    </w:p>
+    <w:p>
+      <w:pPr>
+        <w:pStyle w:val="Heading3"/>
+      </w:pPr>
+      <w:r>
+        <w:t>Example:</w:t>
+      </w:r>
+    </w:p>
+    <w:p>
+      <w:pPr>
+        <w:pStyle w:val="Code"/>
+      </w:pPr>
+      <w:proofErr w:type="gramStart"/>
+      <w:r>
+        <w:t>update</w:t>
+      </w:r>
+      <w:proofErr w:type="gramEnd"/>
+      <w:r>
+        <w:t xml:space="preserve"> clinlims.type_of_sample set is_active='N', lastupdated=now() where local_abbrev='</w:t>
+      </w:r>
+      <w:r>
+        <w:t>Selles</w:t>
+      </w:r>
+      <w:r>
+        <w:t>';</w:t>
+      </w:r>
+    </w:p>
+    <w:p/>
+    <w:p>
+      <w:pPr>
+        <w:pStyle w:val="Heading2"/>
+      </w:pPr>
+      <w:bookmarkStart w:id="22" w:name="_Toc394064182"/>
+      <w:r>
+        <w:t>Update panel name</w:t>
+      </w:r>
       <w:bookmarkEnd w:id="22"/>
     </w:p>
     <w:p>
@@ -7160,12 +7191,12 @@
         <w:pStyle w:val="Heading3"/>
       </w:pPr>
       <w:r>
-        <w:t>Context:</w:t>
-      </w:r>
-    </w:p>
-    <w:p>
-      <w:r>
-        <w:t>The sample type is no longer being handled in the lab.</w:t>
+        <w:t xml:space="preserve">Context: </w:t>
+      </w:r>
+    </w:p>
+    <w:p>
+      <w:r>
+        <w:t>Somebody has noticed that a panel is misspelled or has the incorrect name.  The name will also need to be updated in MessageResources.properties and MessageResources_fr.properties if there is a value in display_key.</w:t>
       </w:r>
     </w:p>
     <w:p>
@@ -7186,10 +7217,22 @@
       </w:r>
       <w:proofErr w:type="gramEnd"/>
       <w:r>
-        <w:t xml:space="preserve"> clinlims.type_of_sample set is_active='N', lastupdated=now() where local_abbrev='</w:t>
-      </w:r>
-      <w:r>
-        <w:t>&lt;sample type&gt;</w:t>
+        <w:t xml:space="preserve"> cli</w:t>
+      </w:r>
+      <w:r>
+        <w:t>nlims.panel set name='&lt;new name&gt;</w:t>
+      </w:r>
+      <w:r>
+        <w:t>'</w:t>
+      </w:r>
+      <w:r>
+        <w:t>, lastupdated=now()</w:t>
+      </w:r>
+      <w:r>
+        <w:t xml:space="preserve"> where name='</w:t>
+      </w:r>
+      <w:r>
+        <w:t>&lt;old name&gt;</w:t>
       </w:r>
       <w:r>
         <w:t>';</w:t>
@@ -7213,13 +7256,13 @@
       </w:r>
       <w:proofErr w:type="gramEnd"/>
       <w:r>
-        <w:t xml:space="preserve"> clinlims.type_of_sample set is_active='N', lastupdated=now() where local_abbrev='</w:t>
-      </w:r>
-      <w:r>
-        <w:t>Selles</w:t>
-      </w:r>
-      <w:r>
-        <w:t>';</w:t>
+        <w:t xml:space="preserve"> clinlims.panel set name='Hemogramme'</w:t>
+      </w:r>
+      <w:r>
+        <w:t>, lastupdated=now()</w:t>
+      </w:r>
+      <w:r>
+        <w:t xml:space="preserve"> where name='Hemogramme-Auto';</w:t>
       </w:r>
     </w:p>
     <w:p/>
@@ -7227,101 +7270,11 @@
       <w:pPr>
         <w:pStyle w:val="Heading2"/>
       </w:pPr>
-      <w:bookmarkStart w:id="23" w:name="_Toc394064182"/>
-      <w:r>
-        <w:t>Update panel name</w:t>
+      <w:bookmarkStart w:id="23" w:name="_Toc394064183"/>
+      <w:r>
+        <w:t>Insert new panel</w:t>
       </w:r>
       <w:bookmarkEnd w:id="23"/>
-    </w:p>
-    <w:p>
-      <w:pPr>
-        <w:pStyle w:val="Heading3"/>
-      </w:pPr>
-      <w:r>
-        <w:t xml:space="preserve">Context: </w:t>
-      </w:r>
-    </w:p>
-    <w:p>
-      <w:r>
-        <w:t>Somebody has noticed that a panel is misspelled or has the incorrect name.  The name will also need to be updated in MessageResources.properties and MessageResources_fr.properties if there is a value in display_key.</w:t>
-      </w:r>
-    </w:p>
-    <w:p>
-      <w:pPr>
-        <w:pStyle w:val="Heading3"/>
-      </w:pPr>
-      <w:r>
-        <w:t>Code:</w:t>
-      </w:r>
-    </w:p>
-    <w:p>
-      <w:pPr>
-        <w:pStyle w:val="Code"/>
-      </w:pPr>
-      <w:proofErr w:type="gramStart"/>
-      <w:r>
-        <w:t>update</w:t>
-      </w:r>
-      <w:proofErr w:type="gramEnd"/>
-      <w:r>
-        <w:t xml:space="preserve"> cli</w:t>
-      </w:r>
-      <w:r>
-        <w:t>nlims.panel set name='&lt;new name&gt;</w:t>
-      </w:r>
-      <w:r>
-        <w:t>'</w:t>
-      </w:r>
-      <w:r>
-        <w:t>, lastupdated=now()</w:t>
-      </w:r>
-      <w:r>
-        <w:t xml:space="preserve"> where name='</w:t>
-      </w:r>
-      <w:r>
-        <w:t>&lt;old name&gt;</w:t>
-      </w:r>
-      <w:r>
-        <w:t>';</w:t>
-      </w:r>
-    </w:p>
-    <w:p>
-      <w:pPr>
-        <w:pStyle w:val="Heading3"/>
-      </w:pPr>
-      <w:r>
-        <w:t>Example:</w:t>
-      </w:r>
-    </w:p>
-    <w:p>
-      <w:pPr>
-        <w:pStyle w:val="Code"/>
-      </w:pPr>
-      <w:proofErr w:type="gramStart"/>
-      <w:r>
-        <w:t>update</w:t>
-      </w:r>
-      <w:proofErr w:type="gramEnd"/>
-      <w:r>
-        <w:t xml:space="preserve"> clinlims.panel set name='Hemogramme'</w:t>
-      </w:r>
-      <w:r>
-        <w:t>, lastupdated=now()</w:t>
-      </w:r>
-      <w:r>
-        <w:t xml:space="preserve"> where name='Hemogramme-Auto';</w:t>
-      </w:r>
-    </w:p>
-    <w:p/>
-    <w:p>
-      <w:pPr>
-        <w:pStyle w:val="Heading2"/>
-      </w:pPr>
-      <w:bookmarkStart w:id="24" w:name="_Toc394064183"/>
-      <w:r>
-        <w:t>Insert new panel</w:t>
-      </w:r>
-      <w:bookmarkEnd w:id="24"/>
     </w:p>
     <w:p>
       <w:pPr>
@@ -7482,119 +7435,119 @@
       <w:pPr>
         <w:pStyle w:val="Heading2"/>
       </w:pPr>
-      <w:bookmarkStart w:id="25" w:name="_Toc394064184"/>
+      <w:bookmarkStart w:id="24" w:name="_Toc394064184"/>
       <w:r>
         <w:t>Deactivation a panel</w:t>
       </w:r>
+      <w:bookmarkEnd w:id="24"/>
+    </w:p>
+    <w:p>
+      <w:pPr>
+        <w:pStyle w:val="Heading3"/>
+      </w:pPr>
+      <w:r>
+        <w:t>Context:</w:t>
+      </w:r>
+    </w:p>
+    <w:p>
+      <w:r>
+        <w:t>The lab no longer supports a previous panel.  We cannot just delete panels because there may be existing results which depended on those panels so instead we deactivate them.</w:t>
+      </w:r>
+    </w:p>
+    <w:p>
+      <w:pPr>
+        <w:pStyle w:val="Heading3"/>
+      </w:pPr>
+      <w:r>
+        <w:t>Code:</w:t>
+      </w:r>
+    </w:p>
+    <w:p>
+      <w:pPr>
+        <w:pStyle w:val="Code"/>
+      </w:pPr>
+      <w:proofErr w:type="gramStart"/>
+      <w:r>
+        <w:t>update</w:t>
+      </w:r>
+      <w:proofErr w:type="gramEnd"/>
+      <w:r>
+        <w:t xml:space="preserve"> clinlims.panel set is_active='N'</w:t>
+      </w:r>
+      <w:r>
+        <w:t>,  lastupdated=now()</w:t>
+      </w:r>
+      <w:r>
+        <w:t xml:space="preserve"> where name = '</w:t>
+      </w:r>
+      <w:r>
+        <w:t>&lt;panel name&gt;</w:t>
+      </w:r>
+      <w:r>
+        <w:t>';</w:t>
+      </w:r>
+    </w:p>
+    <w:p>
+      <w:pPr>
+        <w:pStyle w:val="Heading3"/>
+      </w:pPr>
+      <w:r>
+        <w:t>Example:</w:t>
+      </w:r>
+    </w:p>
+    <w:p>
+      <w:pPr>
+        <w:pStyle w:val="Code"/>
+      </w:pPr>
+      <w:proofErr w:type="gramStart"/>
+      <w:r>
+        <w:t>update</w:t>
+      </w:r>
+      <w:proofErr w:type="gramEnd"/>
+      <w:r>
+        <w:t xml:space="preserve"> clinlims.panel set is_active='N'</w:t>
+      </w:r>
+      <w:r>
+        <w:t>,  lastupdated=now()</w:t>
+      </w:r>
+      <w:r>
+        <w:t xml:space="preserve"> where name = ' </w:t>
+      </w:r>
+      <w:r>
+        <w:t>Méningite-PCR'</w:t>
+      </w:r>
+      <w:r>
+        <w:t>';</w:t>
+      </w:r>
+    </w:p>
+    <w:p/>
+    <w:p>
+      <w:pPr>
+        <w:pStyle w:val="Heading2"/>
+      </w:pPr>
+      <w:bookmarkStart w:id="25" w:name="_Toc394064185"/>
+      <w:r>
+        <w:t>Test Operations</w:t>
+      </w:r>
       <w:bookmarkEnd w:id="25"/>
     </w:p>
     <w:p>
-      <w:pPr>
-        <w:pStyle w:val="Heading3"/>
-      </w:pPr>
-      <w:r>
-        <w:t>Context:</w:t>
-      </w:r>
-    </w:p>
-    <w:p>
-      <w:r>
-        <w:t>The lab no longer supports a previous panel.  We cannot just delete panels because there may be existing results which depended on those panels so instead we deactivate them.</w:t>
-      </w:r>
-    </w:p>
-    <w:p>
-      <w:pPr>
-        <w:pStyle w:val="Heading3"/>
-      </w:pPr>
-      <w:r>
-        <w:t>Code:</w:t>
-      </w:r>
-    </w:p>
-    <w:p>
-      <w:pPr>
-        <w:pStyle w:val="Code"/>
-      </w:pPr>
-      <w:proofErr w:type="gramStart"/>
-      <w:r>
-        <w:t>update</w:t>
-      </w:r>
-      <w:proofErr w:type="gramEnd"/>
-      <w:r>
-        <w:t xml:space="preserve"> clinlims.panel set is_active='N'</w:t>
-      </w:r>
-      <w:r>
-        <w:t>,  lastupdated=now()</w:t>
-      </w:r>
-      <w:r>
-        <w:t xml:space="preserve"> where name = '</w:t>
-      </w:r>
-      <w:r>
-        <w:t>&lt;panel name&gt;</w:t>
-      </w:r>
-      <w:r>
-        <w:t>';</w:t>
-      </w:r>
-    </w:p>
-    <w:p>
-      <w:pPr>
-        <w:pStyle w:val="Heading3"/>
-      </w:pPr>
-      <w:r>
-        <w:t>Example:</w:t>
-      </w:r>
-    </w:p>
-    <w:p>
-      <w:pPr>
-        <w:pStyle w:val="Code"/>
-      </w:pPr>
-      <w:proofErr w:type="gramStart"/>
-      <w:r>
-        <w:t>update</w:t>
-      </w:r>
-      <w:proofErr w:type="gramEnd"/>
-      <w:r>
-        <w:t xml:space="preserve"> clinlims.panel set is_active='N'</w:t>
-      </w:r>
-      <w:r>
-        <w:t>,  lastupdated=now()</w:t>
-      </w:r>
-      <w:r>
-        <w:t xml:space="preserve"> where name = ' </w:t>
-      </w:r>
-      <w:r>
-        <w:t>Méningite-PCR'</w:t>
-      </w:r>
-      <w:r>
-        <w:t>';</w:t>
-      </w:r>
-    </w:p>
-    <w:p/>
+      <w:r>
+        <w:t xml:space="preserve">Updating tests is </w:t>
+      </w:r>
+      <w:r>
+        <w:t xml:space="preserve">more complicated than the above items and will be broken into smaller steps.  For a successful update or addition more than one of the sql statements will be needed.  </w:t>
+      </w:r>
+    </w:p>
     <w:p>
       <w:pPr>
         <w:pStyle w:val="Heading2"/>
       </w:pPr>
-      <w:bookmarkStart w:id="26" w:name="_Toc394064185"/>
-      <w:r>
-        <w:t>Test Operations</w:t>
+      <w:bookmarkStart w:id="26" w:name="_Toc394064186"/>
+      <w:r>
+        <w:t>Updated test name</w:t>
       </w:r>
       <w:bookmarkEnd w:id="26"/>
-    </w:p>
-    <w:p>
-      <w:r>
-        <w:t xml:space="preserve">Updating tests is </w:t>
-      </w:r>
-      <w:r>
-        <w:t xml:space="preserve">more complicated than the above items and will be broken into smaller steps.  For a successful update or addition more than one of the sql statements will be needed.  </w:t>
-      </w:r>
-    </w:p>
-    <w:p>
-      <w:pPr>
-        <w:pStyle w:val="Heading2"/>
-      </w:pPr>
-      <w:bookmarkStart w:id="27" w:name="_Toc394064186"/>
-      <w:r>
-        <w:t>Updated test name</w:t>
-      </w:r>
-      <w:bookmarkEnd w:id="27"/>
     </w:p>
     <w:p>
       <w:pPr>
@@ -8013,135 +7966,135 @@
       <w:pPr>
         <w:pStyle w:val="Heading2"/>
       </w:pPr>
-      <w:bookmarkStart w:id="28" w:name="_Toc394064187"/>
+      <w:bookmarkStart w:id="27" w:name="_Toc394064187"/>
       <w:r>
         <w:t>Changing the sample type for a test</w:t>
       </w:r>
+      <w:bookmarkEnd w:id="27"/>
+    </w:p>
+    <w:p>
+      <w:pPr>
+        <w:pStyle w:val="Heading3"/>
+      </w:pPr>
+      <w:r>
+        <w:t>Context:</w:t>
+      </w:r>
+    </w:p>
+    <w:p>
+      <w:r>
+        <w:t>An error has been made and the test is listed under the wrong sample type</w:t>
+      </w:r>
+      <w:r>
+        <w:t xml:space="preserve">.  </w:t>
+      </w:r>
+    </w:p>
+    <w:p>
+      <w:pPr>
+        <w:pStyle w:val="Heading3"/>
+      </w:pPr>
+      <w:r>
+        <w:t>Code:</w:t>
+      </w:r>
+    </w:p>
+    <w:p>
+      <w:pPr>
+        <w:pStyle w:val="Code"/>
+      </w:pPr>
+      <w:proofErr w:type="gramStart"/>
+      <w:r>
+        <w:t>update</w:t>
+      </w:r>
+      <w:proofErr w:type="gramEnd"/>
+      <w:r>
+        <w:t xml:space="preserve"> clinlims.sampletype_test set sample_type_id=(select id from type_of_sa</w:t>
+      </w:r>
+      <w:r>
+        <w:t>mple where description = '&lt;new sample type&gt;</w:t>
+      </w:r>
+      <w:r>
+        <w:t>'), lastupdated= now() where test_id= (select id from clinlims.tes</w:t>
+      </w:r>
+      <w:r>
+        <w:t>t where guid</w:t>
+      </w:r>
+      <w:r>
+        <w:t>='</w:t>
+      </w:r>
+      <w:r>
+        <w:t>&lt;</w:t>
+      </w:r>
+      <w:r>
+        <w:t xml:space="preserve">guid </w:t>
+      </w:r>
+      <w:r>
+        <w:t>&gt;</w:t>
+      </w:r>
+      <w:r>
+        <w:t>');</w:t>
+      </w:r>
+    </w:p>
+    <w:p>
+      <w:pPr>
+        <w:pStyle w:val="Code"/>
+      </w:pPr>
+    </w:p>
+    <w:p>
+      <w:pPr>
+        <w:pStyle w:val="Heading3"/>
+      </w:pPr>
+      <w:r>
+        <w:t>Example:</w:t>
+      </w:r>
+    </w:p>
+    <w:p>
+      <w:pPr>
+        <w:pStyle w:val="Code"/>
+      </w:pPr>
+      <w:proofErr w:type="gramStart"/>
+      <w:r>
+        <w:t>update</w:t>
+      </w:r>
+      <w:proofErr w:type="gramEnd"/>
+      <w:r>
+        <w:t xml:space="preserve"> clinlims.sampletype_test set sample_type_id=(select id from type_of_sa</w:t>
+      </w:r>
+      <w:r>
+        <w:t>mple where description = '</w:t>
+      </w:r>
+      <w:r>
+        <w:t>Selles 1</w:t>
+      </w:r>
+      <w:r>
+        <w:t>'), lastupdated= now() where test_id= (select id from</w:t>
+      </w:r>
+      <w:r>
+        <w:t xml:space="preserve"> clinlims.test where guid</w:t>
+      </w:r>
+      <w:r>
+        <w:t>='</w:t>
+      </w:r>
+      <w:r>
+        <w:t>ed557a11-58aa-4203-bd9f-3f24cebd9851</w:t>
+      </w:r>
+      <w:r>
+        <w:t>');</w:t>
+      </w:r>
+    </w:p>
+    <w:p>
+      <w:pPr>
+        <w:pStyle w:val="Code"/>
+      </w:pPr>
+    </w:p>
+    <w:p/>
+    <w:p>
+      <w:pPr>
+        <w:pStyle w:val="Heading2"/>
+      </w:pPr>
+      <w:bookmarkStart w:id="28" w:name="_Toc394064188"/>
+      <w:r>
+        <w:t>Changing the panel for a test</w:t>
+      </w:r>
       <w:bookmarkEnd w:id="28"/>
-    </w:p>
-    <w:p>
-      <w:pPr>
-        <w:pStyle w:val="Heading3"/>
-      </w:pPr>
-      <w:r>
-        <w:t>Context:</w:t>
-      </w:r>
-    </w:p>
-    <w:p>
-      <w:r>
-        <w:t>An error has been made and the test is listed under the wrong sample type</w:t>
-      </w:r>
-      <w:r>
-        <w:t xml:space="preserve">.  </w:t>
-      </w:r>
-    </w:p>
-    <w:p>
-      <w:pPr>
-        <w:pStyle w:val="Heading3"/>
-      </w:pPr>
-      <w:r>
-        <w:t>Code:</w:t>
-      </w:r>
-    </w:p>
-    <w:p>
-      <w:pPr>
-        <w:pStyle w:val="Code"/>
-      </w:pPr>
-      <w:proofErr w:type="gramStart"/>
-      <w:r>
-        <w:t>update</w:t>
-      </w:r>
-      <w:proofErr w:type="gramEnd"/>
-      <w:r>
-        <w:t xml:space="preserve"> clinlims.sampletype_test set sample_type_id=(select id from type_of_sa</w:t>
-      </w:r>
-      <w:r>
-        <w:t>mple where description = '&lt;new sample type&gt;</w:t>
-      </w:r>
-      <w:r>
-        <w:t>'), lastupdated= now() where test_id= (select id from clinlims.tes</w:t>
-      </w:r>
-      <w:r>
-        <w:t>t where guid</w:t>
-      </w:r>
-      <w:r>
-        <w:t>='</w:t>
-      </w:r>
-      <w:r>
-        <w:t>&lt;</w:t>
-      </w:r>
-      <w:r>
-        <w:t xml:space="preserve">guid </w:t>
-      </w:r>
-      <w:r>
-        <w:t>&gt;</w:t>
-      </w:r>
-      <w:r>
-        <w:t>');</w:t>
-      </w:r>
-    </w:p>
-    <w:p>
-      <w:pPr>
-        <w:pStyle w:val="Code"/>
-      </w:pPr>
-    </w:p>
-    <w:p>
-      <w:pPr>
-        <w:pStyle w:val="Heading3"/>
-      </w:pPr>
-      <w:r>
-        <w:t>Example:</w:t>
-      </w:r>
-    </w:p>
-    <w:p>
-      <w:pPr>
-        <w:pStyle w:val="Code"/>
-      </w:pPr>
-      <w:proofErr w:type="gramStart"/>
-      <w:r>
-        <w:t>update</w:t>
-      </w:r>
-      <w:proofErr w:type="gramEnd"/>
-      <w:r>
-        <w:t xml:space="preserve"> clinlims.sampletype_test set sample_type_id=(select id from type_of_sa</w:t>
-      </w:r>
-      <w:r>
-        <w:t>mple where description = '</w:t>
-      </w:r>
-      <w:r>
-        <w:t>Selles 1</w:t>
-      </w:r>
-      <w:r>
-        <w:t>'), lastupdated= now() where test_id= (select id from</w:t>
-      </w:r>
-      <w:r>
-        <w:t xml:space="preserve"> clinlims.test where guid</w:t>
-      </w:r>
-      <w:r>
-        <w:t>='</w:t>
-      </w:r>
-      <w:r>
-        <w:t>ed557a11-58aa-4203-bd9f-3f24cebd9851</w:t>
-      </w:r>
-      <w:r>
-        <w:t>');</w:t>
-      </w:r>
-    </w:p>
-    <w:p>
-      <w:pPr>
-        <w:pStyle w:val="Code"/>
-      </w:pPr>
-    </w:p>
-    <w:p/>
-    <w:p>
-      <w:pPr>
-        <w:pStyle w:val="Heading2"/>
-      </w:pPr>
-      <w:bookmarkStart w:id="29" w:name="_Toc394064188"/>
-      <w:r>
-        <w:t>Changing the panel for a test</w:t>
-      </w:r>
-      <w:bookmarkEnd w:id="29"/>
     </w:p>
     <w:p>
       <w:pPr>
@@ -8251,552 +8204,546 @@
         <w:t xml:space="preserve"> </w:t>
       </w:r>
       <w:r>
+        <w:t xml:space="preserve">6b984b82-4c23-43c8-9206-9bf3aef2f4aa </w:t>
+      </w:r>
+      <w:r>
+        <w:t>');</w:t>
+      </w:r>
+    </w:p>
+    <w:p/>
+    <w:p>
+      <w:pPr>
+        <w:pStyle w:val="Heading2"/>
+      </w:pPr>
+      <w:bookmarkStart w:id="29" w:name="_Toc394064189"/>
+      <w:r>
+        <w:t>Removing a test from a panel</w:t>
+      </w:r>
+      <w:bookmarkEnd w:id="29"/>
+    </w:p>
+    <w:p>
+      <w:pPr>
+        <w:pStyle w:val="Heading3"/>
+      </w:pPr>
+      <w:r>
+        <w:t>Context:</w:t>
+      </w:r>
+    </w:p>
+    <w:p>
+      <w:r>
+        <w:t>A test has been incorrectly assigned to a panel</w:t>
+      </w:r>
+    </w:p>
+    <w:p>
+      <w:pPr>
+        <w:pStyle w:val="Heading3"/>
+      </w:pPr>
+      <w:r>
+        <w:t>Code:</w:t>
+      </w:r>
+    </w:p>
+    <w:p>
+      <w:pPr>
+        <w:pStyle w:val="Code"/>
+      </w:pPr>
+      <w:proofErr w:type="gramStart"/>
+      <w:r>
+        <w:t>delete</w:t>
+      </w:r>
+      <w:proofErr w:type="gramEnd"/>
+      <w:r>
+        <w:t xml:space="preserve"> from clinlims.panel_item where panel_id  = ( select id from </w:t>
+      </w:r>
+      <w:r>
+        <w:t>clinlims.panel where name = '&lt;panel name&gt;</w:t>
+      </w:r>
+      <w:r>
+        <w:t>') and</w:t>
+      </w:r>
+    </w:p>
+    <w:p>
+      <w:pPr>
+        <w:pStyle w:val="Code"/>
+      </w:pPr>
+      <w:r>
+        <w:t>test_id = (select id from</w:t>
+      </w:r>
+      <w:r>
+        <w:t xml:space="preserve"> clinlims.test where guid</w:t>
+      </w:r>
+      <w:r>
+        <w:t xml:space="preserve"> = '</w:t>
+      </w:r>
+      <w:r>
+        <w:t>&lt;</w:t>
+      </w:r>
+      <w:r>
+        <w:t>guid</w:t>
+      </w:r>
+      <w:r>
+        <w:t>&gt;</w:t>
+      </w:r>
+      <w:r>
+        <w:t>');</w:t>
+      </w:r>
+    </w:p>
+    <w:p>
+      <w:pPr>
+        <w:pStyle w:val="Heading3"/>
+      </w:pPr>
+      <w:r>
+        <w:t>Example:</w:t>
+      </w:r>
+    </w:p>
+    <w:p>
+      <w:pPr>
+        <w:pStyle w:val="Code"/>
+      </w:pPr>
+      <w:proofErr w:type="gramStart"/>
+      <w:r>
+        <w:t>delete</w:t>
+      </w:r>
+      <w:proofErr w:type="gramEnd"/>
+      <w:r>
+        <w:t xml:space="preserve"> from clinlims.panel_item where panel_id  = ( select id from clinlims.panel where name = 'CD4') and</w:t>
+      </w:r>
+    </w:p>
+    <w:p>
+      <w:pPr>
+        <w:pStyle w:val="Code"/>
+      </w:pPr>
+      <w:r>
+        <w:t xml:space="preserve">test_id = (select id from clinlims.test where </w:t>
+      </w:r>
+      <w:r>
+        <w:t xml:space="preserve">guid </w:t>
+      </w:r>
+      <w:r>
+        <w:t>= '</w:t>
+      </w:r>
+      <w:r>
+        <w:t xml:space="preserve">6b984b82-4c23-43c8-9206-9bf3aef2f4aa </w:t>
+      </w:r>
+      <w:r>
+        <w:t>');</w:t>
+      </w:r>
+    </w:p>
+    <w:p/>
+    <w:p>
+      <w:pPr>
+        <w:pStyle w:val="Heading2"/>
+      </w:pPr>
+      <w:bookmarkStart w:id="30" w:name="_Toc394064190"/>
+      <w:r>
+        <w:t>Adding a test to a panel</w:t>
+      </w:r>
+      <w:bookmarkEnd w:id="30"/>
+    </w:p>
+    <w:p>
+      <w:pPr>
+        <w:pStyle w:val="Heading3"/>
+      </w:pPr>
+      <w:r>
+        <w:t>Context:</w:t>
+      </w:r>
+    </w:p>
+    <w:p>
+      <w:r>
+        <w:t>A test needs to be added to a panel</w:t>
+      </w:r>
+    </w:p>
+    <w:p>
+      <w:pPr>
+        <w:pStyle w:val="Heading3"/>
+      </w:pPr>
+      <w:r>
+        <w:t>Code:</w:t>
+      </w:r>
+    </w:p>
+    <w:p>
+      <w:pPr>
+        <w:pStyle w:val="Code"/>
+      </w:pPr>
+      <w:r>
+        <w:t>INSERT INTO panel_</w:t>
+      </w:r>
+      <w:proofErr w:type="gramStart"/>
+      <w:r>
+        <w:t>item(</w:t>
+      </w:r>
+      <w:proofErr w:type="gramEnd"/>
+      <w:r>
+        <w:t xml:space="preserve"> id, panel_id, lastupdated , test_id)</w:t>
+      </w:r>
+    </w:p>
+    <w:p>
+      <w:pPr>
+        <w:pStyle w:val="Code"/>
+      </w:pPr>
+      <w:r>
+        <w:t xml:space="preserve">VALUES </w:t>
+      </w:r>
+      <w:proofErr w:type="gramStart"/>
+      <w:r>
+        <w:t>( nextval</w:t>
+      </w:r>
+      <w:proofErr w:type="gramEnd"/>
+      <w:r>
+        <w:t xml:space="preserve">( 'panel_item_seq' ) , (select id from panel where name = '&lt;panel name&gt;') , now(), (select id from test where </w:t>
+      </w:r>
+      <w:r>
+        <w:t xml:space="preserve">guid </w:t>
+      </w:r>
+      <w:r>
+        <w:t>= '&lt;</w:t>
+      </w:r>
+      <w:r>
+        <w:t>guid</w:t>
+      </w:r>
+      <w:r>
+        <w:t>&gt;' and is_active = 'Y' ) );</w:t>
+      </w:r>
+    </w:p>
+    <w:p>
+      <w:pPr>
+        <w:pStyle w:val="NoSpacing"/>
+      </w:pPr>
+    </w:p>
+    <w:p>
+      <w:pPr>
+        <w:pStyle w:val="Heading3"/>
+      </w:pPr>
+      <w:r>
+        <w:t>Example:</w:t>
+      </w:r>
+    </w:p>
+    <w:p>
+      <w:pPr>
+        <w:pStyle w:val="Code"/>
+      </w:pPr>
+      <w:r>
+        <w:t>INSERT INTO panel_</w:t>
+      </w:r>
+      <w:proofErr w:type="gramStart"/>
+      <w:r>
+        <w:t>item(</w:t>
+      </w:r>
+      <w:proofErr w:type="gramEnd"/>
+      <w:r>
+        <w:t xml:space="preserve"> id, panel_id, lastupdated , test_id)</w:t>
+      </w:r>
+    </w:p>
+    <w:p>
+      <w:pPr>
+        <w:pStyle w:val="Code"/>
+      </w:pPr>
+      <w:r>
+        <w:t xml:space="preserve">VALUES </w:t>
+      </w:r>
+      <w:proofErr w:type="gramStart"/>
+      <w:r>
+        <w:t>( nextval</w:t>
+      </w:r>
+      <w:proofErr w:type="gramEnd"/>
+      <w:r>
+        <w:t xml:space="preserve">( 'panel_item_seq' ) , (select id from panel where name = 'Hemogramme') , now(), (select id from test where </w:t>
+      </w:r>
+      <w:r>
+        <w:t xml:space="preserve">guid </w:t>
+      </w:r>
+      <w:r>
+        <w:t>= '</w:t>
+      </w:r>
+      <w:r>
+        <w:t xml:space="preserve"> </w:t>
+      </w:r>
+      <w:r>
+        <w:t xml:space="preserve">1b5132af-2ab1-4842-9bf0-4d9b44a2f92f </w:t>
+      </w:r>
+      <w:r>
+        <w:t>' and is_active = 'Y' ) );</w:t>
+      </w:r>
+    </w:p>
+    <w:p>
+      <w:pPr>
+        <w:pStyle w:val="NoSpacing"/>
+      </w:pPr>
+    </w:p>
+    <w:p>
+      <w:pPr>
+        <w:pStyle w:val="Heading2"/>
+      </w:pPr>
+      <w:bookmarkStart w:id="31" w:name="_Toc394064191"/>
+      <w:r>
+        <w:t>Changing UOM for a test</w:t>
+      </w:r>
+      <w:bookmarkEnd w:id="31"/>
+    </w:p>
+    <w:p>
+      <w:pPr>
+        <w:pStyle w:val="Heading3"/>
+      </w:pPr>
+      <w:r>
+        <w:t>Context:</w:t>
+      </w:r>
+    </w:p>
+    <w:p>
+      <w:r>
+        <w:t>The unit of measure (UOM) for a test needs to be corrected</w:t>
+      </w:r>
+    </w:p>
+    <w:p>
+      <w:pPr>
+        <w:pStyle w:val="Heading3"/>
+      </w:pPr>
+      <w:r>
+        <w:t>Code:</w:t>
+      </w:r>
+    </w:p>
+    <w:p>
+      <w:pPr>
+        <w:pStyle w:val="Code"/>
+      </w:pPr>
+      <w:proofErr w:type="gramStart"/>
+      <w:r>
+        <w:t>update</w:t>
+      </w:r>
+      <w:proofErr w:type="gramEnd"/>
+      <w:r>
+        <w:t xml:space="preserve"> clinlims.test set uom_id = (select id from clinlims.unit_of_measure </w:t>
+      </w:r>
+      <w:r>
+        <w:t>where name = '&lt;uom name&gt;</w:t>
+      </w:r>
+      <w:r>
+        <w:t xml:space="preserve">'), lastupdated = now() </w:t>
+      </w:r>
+    </w:p>
+    <w:p>
+      <w:pPr>
+        <w:pStyle w:val="Code"/>
+      </w:pPr>
+      <w:proofErr w:type="gramStart"/>
+      <w:r>
+        <w:t>where</w:t>
+      </w:r>
+      <w:proofErr w:type="gramEnd"/>
+      <w:r>
+        <w:t xml:space="preserve"> guid</w:t>
+      </w:r>
+      <w:r>
+        <w:t xml:space="preserve"> = '</w:t>
+      </w:r>
+      <w:r>
+        <w:t>&lt;guid&gt;</w:t>
+      </w:r>
+      <w:r>
+        <w:t>';</w:t>
+      </w:r>
+    </w:p>
+    <w:p>
+      <w:pPr>
+        <w:pStyle w:val="Code"/>
+      </w:pPr>
+    </w:p>
+    <w:p>
+      <w:pPr>
+        <w:pStyle w:val="Heading3"/>
+      </w:pPr>
+      <w:r>
+        <w:t>Example:</w:t>
+      </w:r>
+    </w:p>
+    <w:p>
+      <w:pPr>
+        <w:pStyle w:val="Code"/>
+      </w:pPr>
+      <w:proofErr w:type="gramStart"/>
+      <w:r>
+        <w:t>update</w:t>
+      </w:r>
+      <w:proofErr w:type="gramEnd"/>
+      <w:r>
+        <w:t xml:space="preserve"> clinlims.test set uom_id = (select id from clinlims.unit_of_measure where name = 'ppl'), lastupdated = now() </w:t>
+      </w:r>
+    </w:p>
+    <w:p>
+      <w:pPr>
+        <w:pStyle w:val="Code"/>
+      </w:pPr>
+      <w:proofErr w:type="gramStart"/>
+      <w:r>
+        <w:t>where</w:t>
+      </w:r>
+      <w:proofErr w:type="gramEnd"/>
+      <w:r>
+        <w:t xml:space="preserve"> guid</w:t>
+      </w:r>
+      <w:r>
+        <w:t xml:space="preserve"> = '</w:t>
+      </w:r>
+      <w:r>
         <w:t>6b984b82-4c23-43c8-9206-9bf3aef2f4aa</w:t>
       </w:r>
       <w:r>
-        <w:t xml:space="preserve"> </w:t>
-      </w:r>
-      <w:r>
-        <w:t>');</w:t>
-      </w:r>
-    </w:p>
-    <w:p/>
+        <w:t>';</w:t>
+      </w:r>
+    </w:p>
+    <w:p>
+      <w:pPr>
+        <w:pStyle w:val="NoSpacing"/>
+      </w:pPr>
+    </w:p>
     <w:p>
       <w:pPr>
         <w:pStyle w:val="Heading2"/>
       </w:pPr>
-      <w:bookmarkStart w:id="30" w:name="_Toc394064189"/>
-      <w:r>
-        <w:t>Removing a test from a panel</w:t>
-      </w:r>
-      <w:bookmarkEnd w:id="30"/>
-    </w:p>
-    <w:p>
-      <w:pPr>
-        <w:pStyle w:val="Heading3"/>
-      </w:pPr>
-      <w:r>
-        <w:t>Context:</w:t>
-      </w:r>
-    </w:p>
-    <w:p>
-      <w:r>
-        <w:t>A test has been incorrectly assigned to a panel</w:t>
-      </w:r>
-    </w:p>
-    <w:p>
-      <w:pPr>
-        <w:pStyle w:val="Heading3"/>
-      </w:pPr>
-      <w:r>
-        <w:t>Code:</w:t>
-      </w:r>
-    </w:p>
-    <w:p>
-      <w:pPr>
-        <w:pStyle w:val="Code"/>
-      </w:pPr>
-      <w:proofErr w:type="gramStart"/>
-      <w:r>
-        <w:t>delete</w:t>
-      </w:r>
-      <w:proofErr w:type="gramEnd"/>
-      <w:r>
-        <w:t xml:space="preserve"> from clinlims.panel_item where panel_id  = ( select id from </w:t>
-      </w:r>
-      <w:r>
-        <w:t>clinlims.panel where name = '&lt;panel name&gt;</w:t>
-      </w:r>
-      <w:r>
-        <w:t>') and</w:t>
-      </w:r>
-    </w:p>
-    <w:p>
-      <w:pPr>
-        <w:pStyle w:val="Code"/>
-      </w:pPr>
-      <w:r>
-        <w:t>test_id = (select id from</w:t>
-      </w:r>
-      <w:r>
-        <w:t xml:space="preserve"> clinlims.test where guid</w:t>
-      </w:r>
-      <w:r>
-        <w:t xml:space="preserve"> = '</w:t>
-      </w:r>
-      <w:r>
-        <w:t>&lt;</w:t>
-      </w:r>
-      <w:r>
-        <w:t>guid</w:t>
-      </w:r>
-      <w:r>
-        <w:t>&gt;</w:t>
-      </w:r>
-      <w:r>
-        <w:t>');</w:t>
-      </w:r>
-    </w:p>
-    <w:p>
-      <w:pPr>
-        <w:pStyle w:val="Heading3"/>
-      </w:pPr>
-      <w:r>
-        <w:t>Example:</w:t>
-      </w:r>
-    </w:p>
-    <w:p>
-      <w:pPr>
-        <w:pStyle w:val="Code"/>
-      </w:pPr>
-      <w:proofErr w:type="gramStart"/>
-      <w:r>
-        <w:t>delete</w:t>
-      </w:r>
-      <w:proofErr w:type="gramEnd"/>
-      <w:r>
-        <w:t xml:space="preserve"> from clinlims.panel_item where panel_id  = ( select id from clinlims.panel where name = 'CD4') and</w:t>
-      </w:r>
-    </w:p>
-    <w:p>
-      <w:pPr>
-        <w:pStyle w:val="Code"/>
-      </w:pPr>
-      <w:r>
-        <w:t xml:space="preserve">test_id = (select id from clinlims.test where </w:t>
-      </w:r>
-      <w:r>
-        <w:t xml:space="preserve">guid </w:t>
-      </w:r>
-      <w:r>
-        <w:t>= '</w:t>
-      </w:r>
-      <w:r>
-        <w:t xml:space="preserve">6b984b82-4c23-43c8-9206-9bf3aef2f4aa </w:t>
-      </w:r>
-      <w:r>
-        <w:t>');</w:t>
-      </w:r>
-    </w:p>
-    <w:p/>
-    <w:p>
-      <w:pPr>
-        <w:pStyle w:val="Heading2"/>
-      </w:pPr>
-      <w:bookmarkStart w:id="31" w:name="_Toc394064190"/>
-      <w:r>
-        <w:t>Adding a test to a panel</w:t>
-      </w:r>
-      <w:bookmarkEnd w:id="31"/>
-    </w:p>
-    <w:p>
-      <w:pPr>
-        <w:pStyle w:val="Heading3"/>
-      </w:pPr>
-      <w:r>
-        <w:t>Context:</w:t>
-      </w:r>
-    </w:p>
-    <w:p>
-      <w:r>
-        <w:t>A test needs to be added to a panel</w:t>
-      </w:r>
-    </w:p>
-    <w:p>
-      <w:pPr>
-        <w:pStyle w:val="Heading3"/>
-      </w:pPr>
-      <w:r>
-        <w:t>Code:</w:t>
-      </w:r>
-    </w:p>
-    <w:p>
-      <w:pPr>
-        <w:pStyle w:val="Code"/>
-      </w:pPr>
-      <w:r>
-        <w:t>INSERT INTO panel_</w:t>
-      </w:r>
-      <w:proofErr w:type="gramStart"/>
-      <w:r>
-        <w:t>item(</w:t>
-      </w:r>
-      <w:proofErr w:type="gramEnd"/>
-      <w:r>
-        <w:t xml:space="preserve"> id, panel_id, lastupdated , test_id)</w:t>
-      </w:r>
-    </w:p>
-    <w:p>
-      <w:pPr>
-        <w:pStyle w:val="Code"/>
-      </w:pPr>
-      <w:r>
-        <w:t xml:space="preserve">VALUES </w:t>
-      </w:r>
-      <w:proofErr w:type="gramStart"/>
-      <w:r>
-        <w:t>( nextval</w:t>
-      </w:r>
-      <w:proofErr w:type="gramEnd"/>
-      <w:r>
-        <w:t xml:space="preserve">( 'panel_item_seq' ) , (select id from panel where name = '&lt;panel name&gt;') , now(), (select id from test where </w:t>
-      </w:r>
-      <w:r>
-        <w:t xml:space="preserve">guid </w:t>
-      </w:r>
-      <w:r>
-        <w:t>= '&lt;</w:t>
-      </w:r>
-      <w:r>
-        <w:t>guid</w:t>
-      </w:r>
-      <w:r>
-        <w:t>&gt;' and is_active = 'Y' ) );</w:t>
-      </w:r>
-    </w:p>
-    <w:p>
-      <w:pPr>
-        <w:pStyle w:val="NoSpacing"/>
-      </w:pPr>
-    </w:p>
-    <w:p>
-      <w:pPr>
-        <w:pStyle w:val="Heading3"/>
-      </w:pPr>
-      <w:r>
-        <w:t>Example:</w:t>
-      </w:r>
-    </w:p>
-    <w:p>
-      <w:pPr>
-        <w:pStyle w:val="Code"/>
-      </w:pPr>
-      <w:r>
-        <w:t>INSERT INTO panel_</w:t>
-      </w:r>
-      <w:proofErr w:type="gramStart"/>
-      <w:r>
-        <w:t>item(</w:t>
-      </w:r>
-      <w:proofErr w:type="gramEnd"/>
-      <w:r>
-        <w:t xml:space="preserve"> id, panel_id, lastupdated , test_id)</w:t>
-      </w:r>
-    </w:p>
-    <w:p>
-      <w:pPr>
-        <w:pStyle w:val="Code"/>
-      </w:pPr>
-      <w:r>
-        <w:t xml:space="preserve">VALUES </w:t>
-      </w:r>
-      <w:proofErr w:type="gramStart"/>
-      <w:r>
-        <w:t>( nextval</w:t>
-      </w:r>
-      <w:proofErr w:type="gramEnd"/>
-      <w:r>
-        <w:t xml:space="preserve">( 'panel_item_seq' ) , (select id from panel where name = 'Hemogramme') , now(), (select id from test where </w:t>
-      </w:r>
-      <w:r>
-        <w:t xml:space="preserve">guid </w:t>
-      </w:r>
-      <w:r>
-        <w:t>= '</w:t>
-      </w:r>
-      <w:r>
-        <w:t xml:space="preserve"> </w:t>
-      </w:r>
-      <w:r>
-        <w:t>1b5132af-2ab1-4842-9bf0-4d9b44a2f92f</w:t>
-      </w:r>
-      <w:r>
-        <w:t xml:space="preserve"> </w:t>
-      </w:r>
-      <w:r>
-        <w:t>' and is_active = 'Y' ) );</w:t>
-      </w:r>
-    </w:p>
-    <w:p>
-      <w:pPr>
-        <w:pStyle w:val="NoSpacing"/>
-      </w:pPr>
-    </w:p>
-    <w:p>
-      <w:pPr>
-        <w:pStyle w:val="Heading2"/>
-      </w:pPr>
-      <w:bookmarkStart w:id="32" w:name="_Toc394064191"/>
-      <w:r>
-        <w:t>Changing UOM for a test</w:t>
-      </w:r>
-      <w:bookmarkEnd w:id="32"/>
-    </w:p>
-    <w:p>
-      <w:pPr>
-        <w:pStyle w:val="Heading3"/>
-      </w:pPr>
-      <w:r>
-        <w:t>Context:</w:t>
-      </w:r>
-    </w:p>
-    <w:p>
-      <w:r>
-        <w:t>The unit of measure (UOM) for a test needs to be corrected</w:t>
-      </w:r>
-    </w:p>
-    <w:p>
-      <w:pPr>
-        <w:pStyle w:val="Heading3"/>
-      </w:pPr>
-      <w:r>
-        <w:t>Code:</w:t>
-      </w:r>
-    </w:p>
-    <w:p>
-      <w:pPr>
-        <w:pStyle w:val="Code"/>
-      </w:pPr>
-      <w:proofErr w:type="gramStart"/>
-      <w:r>
-        <w:t>update</w:t>
-      </w:r>
-      <w:proofErr w:type="gramEnd"/>
-      <w:r>
-        <w:t xml:space="preserve"> clinlims.test set uom_id = (select id from clinlims.unit_of_measure </w:t>
-      </w:r>
-      <w:r>
-        <w:t>where name = '&lt;uom name&gt;</w:t>
-      </w:r>
-      <w:r>
-        <w:t xml:space="preserve">'), lastupdated = now() </w:t>
-      </w:r>
-    </w:p>
-    <w:p>
-      <w:pPr>
-        <w:pStyle w:val="Code"/>
-      </w:pPr>
-      <w:proofErr w:type="gramStart"/>
-      <w:r>
-        <w:t>where</w:t>
-      </w:r>
-      <w:proofErr w:type="gramEnd"/>
-      <w:r>
-        <w:t xml:space="preserve"> guid</w:t>
-      </w:r>
-      <w:r>
-        <w:t xml:space="preserve"> = '</w:t>
-      </w:r>
-      <w:r>
-        <w:t>&lt;guid&gt;</w:t>
-      </w:r>
-      <w:r>
-        <w:t>';</w:t>
-      </w:r>
-    </w:p>
-    <w:p>
-      <w:pPr>
-        <w:pStyle w:val="Code"/>
-      </w:pPr>
-    </w:p>
-    <w:p>
-      <w:pPr>
-        <w:pStyle w:val="Heading3"/>
-      </w:pPr>
-      <w:r>
-        <w:t>Example:</w:t>
-      </w:r>
-    </w:p>
-    <w:p>
-      <w:pPr>
-        <w:pStyle w:val="Code"/>
-      </w:pPr>
-      <w:proofErr w:type="gramStart"/>
-      <w:r>
-        <w:t>update</w:t>
-      </w:r>
-      <w:proofErr w:type="gramEnd"/>
-      <w:r>
-        <w:t xml:space="preserve"> clinlims.test set uom_id = (select id from clinlims.unit_of_measure where name = 'ppl'), lastupdated = now() </w:t>
-      </w:r>
-    </w:p>
-    <w:p>
-      <w:pPr>
-        <w:pStyle w:val="Code"/>
-      </w:pPr>
-      <w:proofErr w:type="gramStart"/>
-      <w:r>
-        <w:t>where</w:t>
-      </w:r>
-      <w:proofErr w:type="gramEnd"/>
-      <w:r>
-        <w:t xml:space="preserve"> guid</w:t>
-      </w:r>
-      <w:r>
-        <w:t xml:space="preserve"> = '</w:t>
-      </w:r>
-      <w:r>
-        <w:t>6b984b82-4c23-43c8-9206-9bf3aef2f4aa</w:t>
-      </w:r>
-      <w:r>
-        <w:t>';</w:t>
-      </w:r>
-    </w:p>
-    <w:p>
-      <w:pPr>
-        <w:pStyle w:val="NoSpacing"/>
-      </w:pPr>
-    </w:p>
-    <w:p>
-      <w:pPr>
-        <w:pStyle w:val="Heading2"/>
-      </w:pPr>
-      <w:bookmarkStart w:id="33" w:name="_Toc394064192"/>
+      <w:bookmarkStart w:id="32" w:name="_Toc394064192"/>
       <w:r>
         <w:lastRenderedPageBreak/>
         <w:t>Changing the test section/unit for a test</w:t>
       </w:r>
+      <w:bookmarkEnd w:id="32"/>
+    </w:p>
+    <w:p>
+      <w:pPr>
+        <w:pStyle w:val="Heading3"/>
+      </w:pPr>
+      <w:r>
+        <w:t>Context:</w:t>
+      </w:r>
+    </w:p>
+    <w:p>
+      <w:r>
+        <w:t>The test section (or unit) has to be changed for a test.  You will never want to delete a test section.</w:t>
+      </w:r>
+    </w:p>
+    <w:p>
+      <w:pPr>
+        <w:pStyle w:val="Heading3"/>
+      </w:pPr>
+      <w:r>
+        <w:t>Code:</w:t>
+      </w:r>
+    </w:p>
+    <w:p>
+      <w:pPr>
+        <w:pStyle w:val="Code"/>
+      </w:pPr>
+      <w:proofErr w:type="gramStart"/>
+      <w:r>
+        <w:t>update</w:t>
+      </w:r>
+      <w:proofErr w:type="gramEnd"/>
+      <w:r>
+        <w:t xml:space="preserve"> clinlims.test set test_section_id = (select id from clinlims.test_section where name = '</w:t>
+      </w:r>
+      <w:r>
+        <w:t>&lt;test section name&gt;</w:t>
+      </w:r>
+      <w:r>
+        <w:t xml:space="preserve">' ), lastupdated = now() </w:t>
+      </w:r>
+    </w:p>
+    <w:p>
+      <w:pPr>
+        <w:pStyle w:val="Code"/>
+      </w:pPr>
+      <w:proofErr w:type="gramStart"/>
+      <w:r>
+        <w:t>where</w:t>
+      </w:r>
+      <w:proofErr w:type="gramEnd"/>
+      <w:r>
+        <w:t xml:space="preserve"> guid</w:t>
+      </w:r>
+      <w:r>
+        <w:t xml:space="preserve"> = '</w:t>
+      </w:r>
+      <w:r>
+        <w:t>&lt;</w:t>
+      </w:r>
+      <w:r>
+        <w:t>guid</w:t>
+      </w:r>
+      <w:r>
+        <w:t>&gt;</w:t>
+      </w:r>
+      <w:r>
+        <w:t>';</w:t>
+      </w:r>
+    </w:p>
+    <w:p>
+      <w:pPr>
+        <w:pStyle w:val="NoSpacing"/>
+      </w:pPr>
+    </w:p>
+    <w:p>
+      <w:pPr>
+        <w:pStyle w:val="Heading3"/>
+      </w:pPr>
+      <w:r>
+        <w:t>Example:</w:t>
+      </w:r>
+    </w:p>
+    <w:p>
+      <w:pPr>
+        <w:pStyle w:val="Code"/>
+      </w:pPr>
+      <w:proofErr w:type="gramStart"/>
+      <w:r>
+        <w:t>update</w:t>
+      </w:r>
+      <w:proofErr w:type="gramEnd"/>
+      <w:r>
+        <w:t xml:space="preserve"> clinlims.test set test_section_id = (select id from clinlims.test_section where name = 'Biologie Moleculaire' ), lastupdated = now() </w:t>
+      </w:r>
+    </w:p>
+    <w:p>
+      <w:pPr>
+        <w:pStyle w:val="Code"/>
+      </w:pPr>
+      <w:proofErr w:type="gramStart"/>
+      <w:r>
+        <w:t>where</w:t>
+      </w:r>
+      <w:proofErr w:type="gramEnd"/>
+      <w:r>
+        <w:t xml:space="preserve"> </w:t>
+      </w:r>
+      <w:r>
+        <w:t xml:space="preserve">guid </w:t>
+      </w:r>
+      <w:r>
+        <w:t>= '</w:t>
+      </w:r>
+      <w:r>
+        <w:t>1b5132af-2ab1-4842-9bf0-4d9b44a2f92f</w:t>
+      </w:r>
+      <w:r>
+        <w:t>';</w:t>
+      </w:r>
+    </w:p>
+    <w:p/>
+    <w:p>
+      <w:pPr>
+        <w:pStyle w:val="Heading1"/>
+      </w:pPr>
+      <w:bookmarkStart w:id="33" w:name="_Toc394064193"/>
+      <w:r>
+        <w:t>Adding tests</w:t>
+      </w:r>
       <w:bookmarkEnd w:id="33"/>
     </w:p>
     <w:p>
       <w:pPr>
-        <w:pStyle w:val="Heading3"/>
-      </w:pPr>
-      <w:r>
-        <w:t>Context:</w:t>
-      </w:r>
-    </w:p>
-    <w:p>
-      <w:r>
-        <w:t>The test section (or unit) has to be changed for a test.  You will never want to delete a test section.</w:t>
-      </w:r>
-    </w:p>
-    <w:p>
-      <w:pPr>
-        <w:pStyle w:val="Heading3"/>
-      </w:pPr>
-      <w:r>
-        <w:t>Code:</w:t>
-      </w:r>
-    </w:p>
-    <w:p>
-      <w:pPr>
-        <w:pStyle w:val="Code"/>
-      </w:pPr>
-      <w:proofErr w:type="gramStart"/>
-      <w:r>
-        <w:t>update</w:t>
-      </w:r>
-      <w:proofErr w:type="gramEnd"/>
-      <w:r>
-        <w:t xml:space="preserve"> clinlims.test set test_section_id = (select id from clinlims.test_section where name = '</w:t>
-      </w:r>
-      <w:r>
-        <w:t>&lt;test section name&gt;</w:t>
-      </w:r>
-      <w:r>
-        <w:t xml:space="preserve">' ), lastupdated = now() </w:t>
-      </w:r>
-    </w:p>
-    <w:p>
-      <w:pPr>
-        <w:pStyle w:val="Code"/>
-      </w:pPr>
-      <w:proofErr w:type="gramStart"/>
-      <w:r>
-        <w:t>where</w:t>
-      </w:r>
-      <w:proofErr w:type="gramEnd"/>
-      <w:r>
-        <w:t xml:space="preserve"> guid</w:t>
-      </w:r>
-      <w:r>
-        <w:t xml:space="preserve"> = '</w:t>
-      </w:r>
-      <w:r>
-        <w:t>&lt;</w:t>
-      </w:r>
-      <w:r>
-        <w:t>guid</w:t>
-      </w:r>
-      <w:r>
-        <w:t>&gt;</w:t>
-      </w:r>
-      <w:r>
-        <w:t>';</w:t>
-      </w:r>
-    </w:p>
-    <w:p>
-      <w:pPr>
-        <w:pStyle w:val="NoSpacing"/>
-      </w:pPr>
-    </w:p>
-    <w:p>
-      <w:pPr>
-        <w:pStyle w:val="Heading3"/>
-      </w:pPr>
-      <w:r>
-        <w:t>Example:</w:t>
-      </w:r>
-    </w:p>
-    <w:p>
-      <w:pPr>
-        <w:pStyle w:val="Code"/>
-      </w:pPr>
-      <w:proofErr w:type="gramStart"/>
-      <w:r>
-        <w:t>update</w:t>
-      </w:r>
-      <w:proofErr w:type="gramEnd"/>
-      <w:r>
-        <w:t xml:space="preserve"> clinlims.test set test_section_id = (select id from clinlims.test_section where name = 'Biologie Moleculaire' ), lastupdated = now() </w:t>
-      </w:r>
-    </w:p>
-    <w:p>
-      <w:pPr>
-        <w:pStyle w:val="Code"/>
-      </w:pPr>
-      <w:proofErr w:type="gramStart"/>
-      <w:r>
-        <w:t>where</w:t>
-      </w:r>
-      <w:proofErr w:type="gramEnd"/>
-      <w:r>
-        <w:t xml:space="preserve"> </w:t>
-      </w:r>
-      <w:r>
-        <w:t xml:space="preserve">guid </w:t>
-      </w:r>
-      <w:r>
-        <w:t>= '</w:t>
-      </w:r>
-      <w:r>
-        <w:t>1b5132af-2ab1-4842-9bf0-4d9b44a2f92f</w:t>
-      </w:r>
-      <w:r>
-        <w:t>';</w:t>
-      </w:r>
-    </w:p>
-    <w:p/>
-    <w:p>
-      <w:pPr>
-        <w:pStyle w:val="Heading1"/>
-      </w:pPr>
-      <w:bookmarkStart w:id="34" w:name="_Toc394064193"/>
-      <w:r>
-        <w:t>Adding tests</w:t>
+        <w:pStyle w:val="Heading2"/>
+      </w:pPr>
+      <w:bookmarkStart w:id="34" w:name="_Toc394064194"/>
+      <w:r>
+        <w:t>Tables</w:t>
       </w:r>
       <w:bookmarkEnd w:id="34"/>
-    </w:p>
-    <w:p>
-      <w:pPr>
-        <w:pStyle w:val="Heading2"/>
-      </w:pPr>
-      <w:bookmarkStart w:id="35" w:name="_Toc394064194"/>
-      <w:r>
-        <w:t>Tables</w:t>
-      </w:r>
-      <w:bookmarkEnd w:id="35"/>
     </w:p>
     <w:p>
       <w:r>
@@ -8888,11 +8835,11 @@
       <w:pPr>
         <w:pStyle w:val="Heading2"/>
       </w:pPr>
-      <w:bookmarkStart w:id="36" w:name="_Toc394064195"/>
+      <w:bookmarkStart w:id="35" w:name="_Toc394064195"/>
       <w:r>
         <w:t>Result types</w:t>
       </w:r>
-      <w:bookmarkEnd w:id="36"/>
+      <w:bookmarkEnd w:id="35"/>
     </w:p>
     <w:p>
       <w:r>
@@ -8938,6 +8885,11 @@
         <w:tab/>
         <w:t>Dictionary – In text catalog this is marked as select l</w:t>
       </w:r>
+      <w:r>
+        <w:t>ist</w:t>
+      </w:r>
+      <w:bookmarkStart w:id="36" w:name="_GoBack"/>
+      <w:bookmarkEnd w:id="36"/>
     </w:p>
     <w:p>
       <w:pPr>
@@ -9757,24 +9709,407 @@
         <w:ind w:firstLine="720"/>
       </w:pPr>
       <w:r>
+        <w:t>'&lt;</w:t>
+      </w:r>
+      <w:proofErr w:type="gramStart"/>
+      <w:r>
+        <w:t>guid</w:t>
+      </w:r>
+      <w:proofErr w:type="gramEnd"/>
+      <w:r>
+        <w:t>&gt;',</w:t>
+      </w:r>
+    </w:p>
+    <w:p>
+      <w:pPr>
+        <w:pStyle w:val="Code"/>
+        <w:ind w:firstLine="720"/>
+      </w:pPr>
+      <w:proofErr w:type="gramStart"/>
+      <w:r>
+        <w:t>nextval(</w:t>
+      </w:r>
+      <w:proofErr w:type="gramEnd"/>
+      <w:r>
+        <w:t>'localization_seq'),</w:t>
+      </w:r>
+    </w:p>
+    <w:p>
+      <w:pPr>
+        <w:pStyle w:val="Code"/>
+        <w:ind w:firstLine="720"/>
+      </w:pPr>
+      <w:proofErr w:type="gramStart"/>
+      <w:r>
+        <w:t>nextval(</w:t>
+      </w:r>
+      <w:proofErr w:type="gramEnd"/>
+      <w:r>
+        <w:t>'localization_seq')</w:t>
+      </w:r>
+      <w:r>
+        <w:t>;</w:t>
+      </w:r>
+    </w:p>
+    <w:p>
+      <w:pPr>
+        <w:pStyle w:val="Code"/>
+      </w:pPr>
+    </w:p>
+    <w:p>
+      <w:pPr>
+        <w:pStyle w:val="Code"/>
+      </w:pPr>
+      <w:r>
+        <w:t xml:space="preserve">INSERT INTO </w:t>
+      </w:r>
+      <w:proofErr w:type="gramStart"/>
+      <w:r>
+        <w:t>clinlims.localization(</w:t>
+      </w:r>
+      <w:proofErr w:type="gramEnd"/>
+      <w:r>
+        <w:t>id, description, english, french, lastupdated)</w:t>
+      </w:r>
+    </w:p>
+    <w:p>
+      <w:pPr>
+        <w:pStyle w:val="Code"/>
+      </w:pPr>
+      <w:r>
+        <w:t xml:space="preserve">  SELECT</w:t>
+      </w:r>
+      <w:r>
+        <w:t xml:space="preserve"> name_localization_id, 'test name', '&lt;English test name&gt;', '&lt;French test name&gt;'</w:t>
+      </w:r>
+      <w:r>
+        <w:t xml:space="preserve">, </w:t>
+      </w:r>
+      <w:proofErr w:type="gramStart"/>
+      <w:r>
+        <w:t>now()</w:t>
+      </w:r>
+      <w:proofErr w:type="gramEnd"/>
+    </w:p>
+    <w:p>
+      <w:pPr>
+        <w:pStyle w:val="Code"/>
+      </w:pPr>
+      <w:r>
+        <w:t xml:space="preserve">  FROM</w:t>
+      </w:r>
+      <w:r>
+        <w:t xml:space="preserve"> </w:t>
+      </w:r>
+      <w:r>
+        <w:t>clinlims.test WHERE</w:t>
+      </w:r>
+      <w:r>
+        <w:t xml:space="preserve"> guid = '&lt;guid&gt;';</w:t>
+      </w:r>
+    </w:p>
+    <w:p>
+      <w:pPr>
+        <w:pStyle w:val="Code"/>
+      </w:pPr>
+    </w:p>
+    <w:p>
+      <w:pPr>
+        <w:pStyle w:val="Code"/>
+      </w:pPr>
+      <w:r>
+        <w:t xml:space="preserve">INSERT INTO </w:t>
+      </w:r>
+      <w:proofErr w:type="gramStart"/>
+      <w:r>
+        <w:t>clinlims.localization(</w:t>
+      </w:r>
+      <w:proofErr w:type="gramEnd"/>
+      <w:r>
+        <w:t>id, description, english, french, lastupdated)</w:t>
+      </w:r>
+    </w:p>
+    <w:p>
+      <w:pPr>
+        <w:pStyle w:val="Code"/>
+      </w:pPr>
+      <w:r>
+        <w:t xml:space="preserve">  SELECT reporting_name_localization_id, 'reporting test name', '&lt;English reporting test name&gt;', '&lt;French reporting test name&gt;', </w:t>
+      </w:r>
+      <w:proofErr w:type="gramStart"/>
+      <w:r>
+        <w:t>now()</w:t>
+      </w:r>
+      <w:proofErr w:type="gramEnd"/>
+    </w:p>
+    <w:p>
+      <w:pPr>
+        <w:pStyle w:val="Code"/>
+      </w:pPr>
+      <w:r>
+        <w:t xml:space="preserve">  FROM clinlims.test WHERE guid = '&lt;guid&gt;';</w:t>
+      </w:r>
+    </w:p>
+    <w:p>
+      <w:pPr>
+        <w:pStyle w:val="Code"/>
+      </w:pPr>
+    </w:p>
+    <w:p>
+      <w:pPr>
+        <w:pStyle w:val="Code"/>
+      </w:pPr>
+      <w:r>
+        <w:t>ALTER TABLE clinlims.test ADD CONSTRAINT name_fk FOREIGN KEY (name_localization_id) REFERENCES clinlims.localization (id) ON UPDATE NO ACTION ON DELETE CASCADE;</w:t>
+      </w:r>
+    </w:p>
+    <w:p>
+      <w:pPr>
+        <w:pStyle w:val="Code"/>
+      </w:pPr>
+    </w:p>
+    <w:p>
+      <w:pPr>
+        <w:pStyle w:val="Code"/>
+      </w:pPr>
+      <w:r>
+        <w:t>ALTER TABLE clinlims.test ADD CONSTRAINT reporting_name_fk FOREIGN KEY (reporting_name_localization_id) REFERENCES clinlims.localization (id) ON UPDATE NO ACTION ON DELETE CASCADE;</w:t>
+      </w:r>
+    </w:p>
+    <w:p>
+      <w:pPr>
+        <w:pStyle w:val="Code"/>
+      </w:pPr>
+    </w:p>
+    <w:p>
+      <w:pPr>
+        <w:pStyle w:val="Heading3"/>
+      </w:pPr>
+      <w:r>
+        <w:t>Example:</w:t>
+      </w:r>
+    </w:p>
+    <w:p>
+      <w:pPr>
+        <w:pStyle w:val="Code"/>
+      </w:pPr>
+      <w:r>
+        <w:t>ALTER TABLE clinlims.test DROP CONSTRAINT name_fk;</w:t>
+      </w:r>
+    </w:p>
+    <w:p>
+      <w:pPr>
+        <w:pStyle w:val="Code"/>
+      </w:pPr>
+      <w:r>
+        <w:t>ALTER TABLE clinlims.test DROP CONSTRAINT reporting_name_fk;</w:t>
+      </w:r>
+    </w:p>
+    <w:p>
+      <w:pPr>
+        <w:pStyle w:val="Code"/>
+      </w:pPr>
+    </w:p>
+    <w:p>
+      <w:pPr>
+        <w:pStyle w:val="Code"/>
+      </w:pPr>
+      <w:r>
+        <w:t xml:space="preserve">INSERT INTO </w:t>
+      </w:r>
+      <w:proofErr w:type="gramStart"/>
+      <w:r>
+        <w:t>clinlims.test(</w:t>
+      </w:r>
+      <w:proofErr w:type="gramEnd"/>
+      <w:r>
+        <w:t xml:space="preserve"> id,  uom_id, description, is_active, is_reportable, lastupdated, test_section_id, local_code, sort_order, name, loinc, guid, name_localization_id, reporting_name_localization_id )</w:t>
+      </w:r>
+    </w:p>
+    <w:p>
+      <w:pPr>
+        <w:pStyle w:val="Code"/>
+      </w:pPr>
+      <w:r>
+        <w:t xml:space="preserve">VALUES </w:t>
+      </w:r>
+      <w:proofErr w:type="gramStart"/>
+      <w:r>
+        <w:t>( nextval</w:t>
+      </w:r>
+      <w:proofErr w:type="gramEnd"/>
+      <w:r>
+        <w:t xml:space="preserve">( 'test_seq' ) , </w:t>
+      </w:r>
+    </w:p>
+    <w:p>
+      <w:pPr>
+        <w:pStyle w:val="Code"/>
+        <w:ind w:firstLine="720"/>
+      </w:pPr>
+      <w:proofErr w:type="gramStart"/>
+      <w:r>
+        <w:t>null ,</w:t>
+      </w:r>
+      <w:proofErr w:type="gramEnd"/>
+      <w:r>
+        <w:t xml:space="preserve"> </w:t>
+      </w:r>
+    </w:p>
+    <w:p>
+      <w:pPr>
+        <w:pStyle w:val="Code"/>
+        <w:ind w:firstLine="720"/>
+      </w:pPr>
+      <w:proofErr w:type="gramStart"/>
+      <w:r>
+        <w:t>'Y' ,</w:t>
+      </w:r>
+      <w:proofErr w:type="gramEnd"/>
+      <w:r>
+        <w:t xml:space="preserve"> </w:t>
+      </w:r>
+    </w:p>
+    <w:p>
+      <w:pPr>
+        <w:pStyle w:val="Code"/>
+        <w:ind w:firstLine="720"/>
+      </w:pPr>
+      <w:proofErr w:type="gramStart"/>
+      <w:r>
+        <w:t>'N' ,</w:t>
+      </w:r>
+      <w:proofErr w:type="gramEnd"/>
+      <w:r>
+        <w:t xml:space="preserve"> </w:t>
+      </w:r>
+    </w:p>
+    <w:p>
+      <w:pPr>
+        <w:pStyle w:val="Code"/>
+        <w:ind w:firstLine="720"/>
+      </w:pPr>
+      <w:proofErr w:type="gramStart"/>
+      <w:r>
+        <w:t>now(</w:t>
+      </w:r>
+      <w:proofErr w:type="gramEnd"/>
+      <w:r>
+        <w:t xml:space="preserve">) , </w:t>
+      </w:r>
+    </w:p>
+    <w:p>
+      <w:pPr>
+        <w:pStyle w:val="Code"/>
+        <w:ind w:firstLine="720"/>
+      </w:pPr>
+      <w:r>
+        <w:t>(</w:t>
+      </w:r>
+      <w:proofErr w:type="gramStart"/>
+      <w:r>
+        <w:t>select</w:t>
+      </w:r>
+      <w:proofErr w:type="gramEnd"/>
+      <w:r>
+        <w:t xml:space="preserve"> id from clinlims.test_section where name = 'Biologie Moleculaire' ) ,</w:t>
+      </w:r>
+    </w:p>
+    <w:p>
+      <w:pPr>
+        <w:pStyle w:val="Code"/>
+        <w:ind w:firstLine="720"/>
+      </w:pPr>
+      <w:r>
+        <w:t>'VIH-1 PCR 2 Qualitatif</w:t>
+      </w:r>
+      <w:r>
+        <w:t>-</w:t>
+      </w:r>
+      <w:proofErr w:type="gramStart"/>
+      <w:r>
+        <w:t>DBS</w:t>
+      </w:r>
+      <w:r>
+        <w:t>' ,</w:t>
+      </w:r>
+      <w:proofErr w:type="gramEnd"/>
+    </w:p>
+    <w:p>
+      <w:pPr>
+        <w:pStyle w:val="Code"/>
+        <w:ind w:firstLine="720"/>
+      </w:pPr>
+      <w:proofErr w:type="gramStart"/>
+      <w:r>
+        <w:t>562 ,</w:t>
+      </w:r>
+      <w:proofErr w:type="gramEnd"/>
+      <w:r>
+        <w:t xml:space="preserve"> </w:t>
+      </w:r>
+    </w:p>
+    <w:p>
+      <w:pPr>
+        <w:pStyle w:val="Code"/>
+        <w:ind w:firstLine="720"/>
+      </w:pPr>
+      <w:r>
+        <w:t xml:space="preserve">'VIH-1 </w:t>
+      </w:r>
+      <w:proofErr w:type="gramStart"/>
+      <w:r>
+        <w:t>PCR</w:t>
+      </w:r>
+      <w:r>
+        <w:t>' ,</w:t>
+      </w:r>
+      <w:proofErr w:type="gramEnd"/>
+      <w:r>
+        <w:t xml:space="preserve"> </w:t>
+      </w:r>
+    </w:p>
+    <w:p>
+      <w:pPr>
+        <w:pStyle w:val="Code"/>
+        <w:ind w:firstLine="720"/>
+      </w:pPr>
+      <w:proofErr w:type="gramStart"/>
+      <w:r>
+        <w:t>null</w:t>
+      </w:r>
+      <w:proofErr w:type="gramEnd"/>
+      <w:r>
+        <w:t>,</w:t>
+      </w:r>
+    </w:p>
+    <w:p>
+      <w:pPr>
+        <w:pStyle w:val="Code"/>
+        <w:ind w:firstLine="720"/>
+      </w:pPr>
+      <w:r>
         <w:t>'</w:t>
       </w:r>
       <w:r>
-        <w:t>&lt;</w:t>
-      </w:r>
+        <w:t>3c78fa57-5571-4692-b10c-121377c58c4f</w:t>
+      </w:r>
+      <w:r>
+        <w:t>',</w:t>
+      </w:r>
+    </w:p>
+    <w:p>
+      <w:pPr>
+        <w:pStyle w:val="Code"/>
+        <w:ind w:firstLine="720"/>
+      </w:pPr>
       <w:proofErr w:type="gramStart"/>
       <w:r>
-        <w:t>guid</w:t>
+        <w:t>nextval(</w:t>
       </w:r>
       <w:proofErr w:type="gramEnd"/>
       <w:r>
-        <w:t>&gt;</w:t>
-      </w:r>
-      <w:r>
-        <w:t>'</w:t>
-      </w:r>
-      <w:r>
-        <w:t>,</w:t>
+        <w:t>'localization_seq'),</w:t>
       </w:r>
     </w:p>
     <w:p>
@@ -9788,16 +10123,10 @@
       </w:r>
       <w:proofErr w:type="gramEnd"/>
       <w:r>
-        <w:t>'</w:t>
-      </w:r>
-      <w:r>
-        <w:t>localization_seq</w:t>
-      </w:r>
-      <w:r>
-        <w:t>'</w:t>
-      </w:r>
-      <w:r>
-        <w:t>),</w:t>
+        <w:t>'localization_seq')</w:t>
+      </w:r>
+      <w:r>
+        <w:t>;</w:t>
       </w:r>
     </w:p>
     <w:p>
@@ -9805,35 +10134,76 @@
         <w:pStyle w:val="Code"/>
         <w:ind w:firstLine="720"/>
       </w:pPr>
+    </w:p>
+    <w:p>
+      <w:pPr>
+        <w:pStyle w:val="Code"/>
+      </w:pPr>
+      <w:r>
+        <w:t xml:space="preserve">INSERT INTO </w:t>
+      </w:r>
       <w:proofErr w:type="gramStart"/>
       <w:r>
-        <w:t>nextval(</w:t>
+        <w:t>clinlims.localization(</w:t>
       </w:r>
       <w:proofErr w:type="gramEnd"/>
       <w:r>
-        <w:t>'localization_seq')</w:t>
-      </w:r>
-      <w:r>
-        <w:t>;</w:t>
-      </w:r>
-    </w:p>
-    <w:p>
-      <w:pPr>
-        <w:pStyle w:val="Code"/>
-      </w:pPr>
-    </w:p>
-    <w:p>
-      <w:pPr>
-        <w:pStyle w:val="Code"/>
-      </w:pPr>
-      <w:r>
-        <w:t>INSERT</w:t>
+        <w:t>id, description, english, french, lastupdated)</w:t>
+      </w:r>
+    </w:p>
+    <w:p>
+      <w:pPr>
+        <w:pStyle w:val="Code"/>
+      </w:pPr>
+      <w:r>
+        <w:t xml:space="preserve">  SELECT name_localization_id, 'test name', '</w:t>
+      </w:r>
+      <w:r>
+        <w:t>HIV DNA PCR</w:t>
+      </w:r>
+      <w:r>
+        <w:t>', '</w:t>
+      </w:r>
+      <w:r>
+        <w:t>VIH-1 PCR 2 Qualitatif</w:t>
+      </w:r>
+      <w:r>
+        <w:t xml:space="preserve">', </w:t>
+      </w:r>
+      <w:proofErr w:type="gramStart"/>
+      <w:r>
+        <w:t>now()</w:t>
+      </w:r>
+      <w:proofErr w:type="gramEnd"/>
+    </w:p>
+    <w:p>
+      <w:pPr>
+        <w:pStyle w:val="Code"/>
+      </w:pPr>
+      <w:r>
+        <w:t xml:space="preserve">  FROM clinlims.test WHERE guid = '</w:t>
+      </w:r>
+      <w:r>
+        <w:t>3c78fa57-5571-4692-b10c-121377c58c4f</w:t>
       </w:r>
       <w:r>
         <w:t xml:space="preserve"> </w:t>
       </w:r>
       <w:r>
-        <w:t xml:space="preserve">INTO </w:t>
+        <w:t>';</w:t>
+      </w:r>
+    </w:p>
+    <w:p>
+      <w:pPr>
+        <w:pStyle w:val="Code"/>
+      </w:pPr>
+    </w:p>
+    <w:p>
+      <w:pPr>
+        <w:pStyle w:val="Code"/>
+      </w:pPr>
+      <w:r>
+        <w:t xml:space="preserve">INSERT INTO </w:t>
       </w:r>
       <w:proofErr w:type="gramStart"/>
       <w:r>
@@ -9841,532 +10211,24 @@
       </w:r>
       <w:proofErr w:type="gramEnd"/>
       <w:r>
-        <w:t>id, description, english,</w:t>
-      </w:r>
-      <w:r>
-        <w:t xml:space="preserve"> </w:t>
-      </w:r>
-      <w:r>
-        <w:t>french, lastupdated)</w:t>
-      </w:r>
-    </w:p>
-    <w:p>
-      <w:pPr>
-        <w:pStyle w:val="Code"/>
-      </w:pPr>
-      <w:r>
-        <w:t xml:space="preserve">  SELECT</w:t>
-      </w:r>
-      <w:r>
-        <w:t xml:space="preserve"> </w:t>
-      </w:r>
-      <w:r>
-        <w:t>na</w:t>
-      </w:r>
-      <w:r>
-        <w:t xml:space="preserve">me_localization_id, 'test name', </w:t>
-      </w:r>
-      <w:r>
-        <w:t>'</w:t>
-      </w:r>
-      <w:r>
-        <w:t>&lt;English test name&gt;</w:t>
+        <w:t>id, description, english, french, lastupdated)</w:t>
+      </w:r>
+    </w:p>
+    <w:p>
+      <w:pPr>
+        <w:pStyle w:val="Code"/>
+      </w:pPr>
+      <w:r>
+        <w:t xml:space="preserve">  SELECT reporting_name_localization_id, 'reporting test name', '</w:t>
+      </w:r>
+      <w:r>
+        <w:t>HIV DNA PCR</w:t>
       </w:r>
       <w:r>
         <w:t>', '</w:t>
       </w:r>
       <w:r>
-        <w:t>&lt;French test name&gt;</w:t>
-      </w:r>
-      <w:r>
-        <w:t>'</w:t>
-      </w:r>
-      <w:r>
-        <w:t xml:space="preserve">, </w:t>
-      </w:r>
-      <w:proofErr w:type="gramStart"/>
-      <w:r>
-        <w:t>now()</w:t>
-      </w:r>
-      <w:proofErr w:type="gramEnd"/>
-    </w:p>
-    <w:p>
-      <w:pPr>
-        <w:pStyle w:val="Code"/>
-      </w:pPr>
-      <w:r>
-        <w:t xml:space="preserve">  FROM</w:t>
-      </w:r>
-      <w:r>
-        <w:t xml:space="preserve"> </w:t>
-      </w:r>
-      <w:r>
-        <w:t>clinlims.test WHERE</w:t>
-      </w:r>
-      <w:r>
-        <w:t xml:space="preserve"> guid = </w:t>
-      </w:r>
-      <w:r>
-        <w:t>'</w:t>
-      </w:r>
-      <w:r>
-        <w:t>&lt;guid&gt;</w:t>
-      </w:r>
-      <w:r>
-        <w:t>';</w:t>
-      </w:r>
-    </w:p>
-    <w:p>
-      <w:pPr>
-        <w:pStyle w:val="Code"/>
-      </w:pPr>
-    </w:p>
-    <w:p>
-      <w:pPr>
-        <w:pStyle w:val="Code"/>
-      </w:pPr>
-      <w:r>
-        <w:t xml:space="preserve">INSERT INTO </w:t>
-      </w:r>
-      <w:proofErr w:type="gramStart"/>
-      <w:r>
-        <w:t>clinlims.localization(</w:t>
-      </w:r>
-      <w:proofErr w:type="gramEnd"/>
-      <w:r>
-        <w:t>id, description, english, french, lastupdated)</w:t>
-      </w:r>
-    </w:p>
-    <w:p>
-      <w:pPr>
-        <w:pStyle w:val="Code"/>
-      </w:pPr>
-      <w:r>
-        <w:t xml:space="preserve">  SELECT </w:t>
-      </w:r>
-      <w:r>
-        <w:t>reporting_</w:t>
-      </w:r>
-      <w:r>
-        <w:t>name_localization_id, '</w:t>
-      </w:r>
-      <w:r>
-        <w:t xml:space="preserve">reporting </w:t>
-      </w:r>
-      <w:r>
-        <w:t xml:space="preserve">test name', '&lt;English </w:t>
-      </w:r>
-      <w:r>
-        <w:t xml:space="preserve">reporting </w:t>
-      </w:r>
-      <w:r>
-        <w:t xml:space="preserve">test name&gt;', '&lt;French </w:t>
-      </w:r>
-      <w:r>
-        <w:t xml:space="preserve">reporting </w:t>
-      </w:r>
-      <w:r>
-        <w:t xml:space="preserve">test name&gt;', </w:t>
-      </w:r>
-      <w:proofErr w:type="gramStart"/>
-      <w:r>
-        <w:t>now()</w:t>
-      </w:r>
-      <w:proofErr w:type="gramEnd"/>
-    </w:p>
-    <w:p>
-      <w:pPr>
-        <w:pStyle w:val="Code"/>
-      </w:pPr>
-      <w:r>
-        <w:t xml:space="preserve">  FROM clinlims.test WHERE guid = '&lt;guid&gt;';</w:t>
-      </w:r>
-    </w:p>
-    <w:p>
-      <w:pPr>
-        <w:pStyle w:val="Code"/>
-      </w:pPr>
-    </w:p>
-    <w:p>
-      <w:pPr>
-        <w:pStyle w:val="Code"/>
-      </w:pPr>
-      <w:r>
-        <w:t>ALTER TABLE clinlims.test ADD CONSTRAINT name_fk FOREIGN KEY (name_localization_id) REFERENCES clinlims.localization (id) ON UPDATE NO ACTION ON DELETE CASCADE;</w:t>
-      </w:r>
-    </w:p>
-    <w:p>
-      <w:pPr>
-        <w:pStyle w:val="Code"/>
-      </w:pPr>
-    </w:p>
-    <w:p>
-      <w:pPr>
-        <w:pStyle w:val="Code"/>
-      </w:pPr>
-      <w:r>
-        <w:t>ALTER TABLE clinlims.test ADD CONSTRAINT reporting_name_fk FOREIGN KEY (reporting_name_localization_id) REFERENCES clinlims.localization (id) ON UPDATE NO ACTION ON DELETE CASCADE;</w:t>
-      </w:r>
-    </w:p>
-    <w:p>
-      <w:pPr>
-        <w:pStyle w:val="Code"/>
-      </w:pPr>
-    </w:p>
-    <w:p>
-      <w:pPr>
-        <w:pStyle w:val="Heading3"/>
-      </w:pPr>
-      <w:r>
-        <w:t>Example:</w:t>
-      </w:r>
-    </w:p>
-    <w:p>
-      <w:pPr>
-        <w:pStyle w:val="Code"/>
-      </w:pPr>
-      <w:r>
-        <w:t>ALTER TABLE clinlims.test DROP CONSTRAINT name_fk;</w:t>
-      </w:r>
-    </w:p>
-    <w:p>
-      <w:pPr>
-        <w:pStyle w:val="Code"/>
-      </w:pPr>
-      <w:r>
-        <w:t>ALTER TABLE clinlims.test DROP CONSTRAINT reporting_name_fk;</w:t>
-      </w:r>
-    </w:p>
-    <w:p>
-      <w:pPr>
-        <w:pStyle w:val="Code"/>
-      </w:pPr>
-    </w:p>
-    <w:p>
-      <w:pPr>
-        <w:pStyle w:val="Code"/>
-      </w:pPr>
-      <w:r>
-        <w:t xml:space="preserve">INSERT INTO </w:t>
-      </w:r>
-      <w:proofErr w:type="gramStart"/>
-      <w:r>
-        <w:t>clinlims.test(</w:t>
-      </w:r>
-      <w:proofErr w:type="gramEnd"/>
-      <w:r>
-        <w:t xml:space="preserve"> id,  uom_id, description, is_active, is_reportable, lastupdated, test_section_id, local_code, sort_order, name, loinc, guid, name_localization_id, reporting_name_localization_id )</w:t>
-      </w:r>
-    </w:p>
-    <w:p>
-      <w:pPr>
-        <w:pStyle w:val="Code"/>
-      </w:pPr>
-      <w:r>
-        <w:t xml:space="preserve">VALUES </w:t>
-      </w:r>
-      <w:proofErr w:type="gramStart"/>
-      <w:r>
-        <w:t>( nextval</w:t>
-      </w:r>
-      <w:proofErr w:type="gramEnd"/>
-      <w:r>
-        <w:t xml:space="preserve">( 'test_seq' ) , </w:t>
-      </w:r>
-    </w:p>
-    <w:p>
-      <w:pPr>
-        <w:pStyle w:val="Code"/>
-        <w:ind w:firstLine="720"/>
-      </w:pPr>
-      <w:proofErr w:type="gramStart"/>
-      <w:r>
-        <w:t>null ,</w:t>
-      </w:r>
-      <w:proofErr w:type="gramEnd"/>
-      <w:r>
-        <w:t xml:space="preserve"> </w:t>
-      </w:r>
-    </w:p>
-    <w:p>
-      <w:pPr>
-        <w:pStyle w:val="Code"/>
-        <w:ind w:firstLine="720"/>
-      </w:pPr>
-      <w:proofErr w:type="gramStart"/>
-      <w:r>
-        <w:t>'Y' ,</w:t>
-      </w:r>
-      <w:proofErr w:type="gramEnd"/>
-      <w:r>
-        <w:t xml:space="preserve"> </w:t>
-      </w:r>
-    </w:p>
-    <w:p>
-      <w:pPr>
-        <w:pStyle w:val="Code"/>
-        <w:ind w:firstLine="720"/>
-      </w:pPr>
-      <w:proofErr w:type="gramStart"/>
-      <w:r>
-        <w:t>'N' ,</w:t>
-      </w:r>
-      <w:proofErr w:type="gramEnd"/>
-      <w:r>
-        <w:t xml:space="preserve"> </w:t>
-      </w:r>
-    </w:p>
-    <w:p>
-      <w:pPr>
-        <w:pStyle w:val="Code"/>
-        <w:ind w:firstLine="720"/>
-      </w:pPr>
-      <w:proofErr w:type="gramStart"/>
-      <w:r>
-        <w:t>now(</w:t>
-      </w:r>
-      <w:proofErr w:type="gramEnd"/>
-      <w:r>
-        <w:t xml:space="preserve">) , </w:t>
-      </w:r>
-    </w:p>
-    <w:p>
-      <w:pPr>
-        <w:pStyle w:val="Code"/>
-        <w:ind w:firstLine="720"/>
-      </w:pPr>
-      <w:r>
-        <w:t>(</w:t>
-      </w:r>
-      <w:proofErr w:type="gramStart"/>
-      <w:r>
-        <w:t>select</w:t>
-      </w:r>
-      <w:proofErr w:type="gramEnd"/>
-      <w:r>
-        <w:t xml:space="preserve"> id from clinlims.test_section where name = 'Biologie Moleculaire' ) ,</w:t>
-      </w:r>
-    </w:p>
-    <w:p>
-      <w:pPr>
-        <w:pStyle w:val="Code"/>
-        <w:ind w:firstLine="720"/>
-      </w:pPr>
-      <w:r>
-        <w:t>'VIH-1 PCR 2 Qualitatif</w:t>
-      </w:r>
-      <w:r>
-        <w:t>-</w:t>
-      </w:r>
-      <w:proofErr w:type="gramStart"/>
-      <w:r>
-        <w:t>DBS</w:t>
-      </w:r>
-      <w:r>
-        <w:t>' ,</w:t>
-      </w:r>
-      <w:proofErr w:type="gramEnd"/>
-    </w:p>
-    <w:p>
-      <w:pPr>
-        <w:pStyle w:val="Code"/>
-        <w:ind w:firstLine="720"/>
-      </w:pPr>
-      <w:proofErr w:type="gramStart"/>
-      <w:r>
-        <w:t>562 ,</w:t>
-      </w:r>
-      <w:proofErr w:type="gramEnd"/>
-      <w:r>
-        <w:t xml:space="preserve"> </w:t>
-      </w:r>
-    </w:p>
-    <w:p>
-      <w:pPr>
-        <w:pStyle w:val="Code"/>
-        <w:ind w:firstLine="720"/>
-      </w:pPr>
-      <w:r>
-        <w:t xml:space="preserve">'VIH-1 </w:t>
-      </w:r>
-      <w:proofErr w:type="gramStart"/>
-      <w:r>
-        <w:t>PCR</w:t>
-      </w:r>
-      <w:r>
-        <w:t>' ,</w:t>
-      </w:r>
-      <w:proofErr w:type="gramEnd"/>
-      <w:r>
-        <w:t xml:space="preserve"> </w:t>
-      </w:r>
-    </w:p>
-    <w:p>
-      <w:pPr>
-        <w:pStyle w:val="Code"/>
-        <w:ind w:firstLine="720"/>
-      </w:pPr>
-      <w:proofErr w:type="gramStart"/>
-      <w:r>
-        <w:t>null</w:t>
-      </w:r>
-      <w:proofErr w:type="gramEnd"/>
-      <w:r>
-        <w:t>,</w:t>
-      </w:r>
-    </w:p>
-    <w:p>
-      <w:pPr>
-        <w:pStyle w:val="Code"/>
-        <w:ind w:firstLine="720"/>
-      </w:pPr>
-      <w:r>
-        <w:t>'</w:t>
-      </w:r>
-      <w:r>
-        <w:t>3c78fa57-5571-4692-b10c-121377c58c4f</w:t>
-      </w:r>
-      <w:r>
-        <w:t>'</w:t>
-      </w:r>
-      <w:r>
-        <w:t>,</w:t>
-      </w:r>
-    </w:p>
-    <w:p>
-      <w:pPr>
-        <w:pStyle w:val="Code"/>
-        <w:ind w:firstLine="720"/>
-      </w:pPr>
-      <w:proofErr w:type="gramStart"/>
-      <w:r>
-        <w:t>nextval(</w:t>
-      </w:r>
-      <w:proofErr w:type="gramEnd"/>
-      <w:r>
-        <w:t>'localization_seq'),</w:t>
-      </w:r>
-    </w:p>
-    <w:p>
-      <w:pPr>
-        <w:pStyle w:val="Code"/>
-        <w:ind w:firstLine="720"/>
-      </w:pPr>
-      <w:proofErr w:type="gramStart"/>
-      <w:r>
-        <w:t>nextval(</w:t>
-      </w:r>
-      <w:proofErr w:type="gramEnd"/>
-      <w:r>
-        <w:t>'localization_seq')</w:t>
-      </w:r>
-      <w:r>
-        <w:t>;</w:t>
-      </w:r>
-    </w:p>
-    <w:p>
-      <w:pPr>
-        <w:pStyle w:val="Code"/>
-        <w:ind w:firstLine="720"/>
-      </w:pPr>
-    </w:p>
-    <w:p>
-      <w:pPr>
-        <w:pStyle w:val="Code"/>
-      </w:pPr>
-      <w:r>
-        <w:t xml:space="preserve">INSERT INTO </w:t>
-      </w:r>
-      <w:proofErr w:type="gramStart"/>
-      <w:r>
-        <w:t>clinlims.localization(</w:t>
-      </w:r>
-      <w:proofErr w:type="gramEnd"/>
-      <w:r>
-        <w:t>id, description, english, french, lastupdated)</w:t>
-      </w:r>
-    </w:p>
-    <w:p>
-      <w:pPr>
-        <w:pStyle w:val="Code"/>
-      </w:pPr>
-      <w:r>
-        <w:t xml:space="preserve">  SELECT name_localization_id, 'test name', '</w:t>
-      </w:r>
-      <w:r>
-        <w:t>HIV DNA PCR</w:t>
-      </w:r>
-      <w:r>
-        <w:t>', '</w:t>
-      </w:r>
-      <w:r>
-        <w:t>VIH-1 PCR 2 Qualitatif</w:t>
-      </w:r>
-      <w:r>
-        <w:t xml:space="preserve">', </w:t>
-      </w:r>
-      <w:proofErr w:type="gramStart"/>
-      <w:r>
-        <w:t>now()</w:t>
-      </w:r>
-      <w:proofErr w:type="gramEnd"/>
-    </w:p>
-    <w:p>
-      <w:pPr>
-        <w:pStyle w:val="Code"/>
-      </w:pPr>
-      <w:r>
-        <w:t xml:space="preserve">  FROM clinlims.test WHERE guid = '</w:t>
-      </w:r>
-      <w:r>
-        <w:t>3c78fa57-5571-4692-b10c-121377c58c4f</w:t>
-      </w:r>
-      <w:r>
-        <w:t xml:space="preserve"> </w:t>
-      </w:r>
-      <w:r>
-        <w:t>';</w:t>
-      </w:r>
-    </w:p>
-    <w:p>
-      <w:pPr>
-        <w:pStyle w:val="Code"/>
-      </w:pPr>
-    </w:p>
-    <w:p>
-      <w:pPr>
-        <w:pStyle w:val="Code"/>
-      </w:pPr>
-      <w:r>
-        <w:t xml:space="preserve">INSERT INTO </w:t>
-      </w:r>
-      <w:proofErr w:type="gramStart"/>
-      <w:r>
-        <w:t>clinlims.localization(</w:t>
-      </w:r>
-      <w:proofErr w:type="gramEnd"/>
-      <w:r>
-        <w:t>id, description, english, french, lastupdated)</w:t>
-      </w:r>
-    </w:p>
-    <w:p>
-      <w:pPr>
-        <w:pStyle w:val="Code"/>
-      </w:pPr>
-      <w:r>
-        <w:t xml:space="preserve">  SELECT reporting_name_localization_id, 'reporting test name', '</w:t>
-      </w:r>
-      <w:r>
-        <w:t>HIV DNA PCR</w:t>
-      </w:r>
-      <w:r>
-        <w:t>', '</w:t>
-      </w:r>
-      <w:r>
-        <w:t>VIH-1 PCR 2 Qualitatif</w:t>
-      </w:r>
-      <w:r>
-        <w:t xml:space="preserve"> </w:t>
+        <w:t xml:space="preserve">VIH-1 PCR 2 Qualitatif </w:t>
       </w:r>
       <w:r>
         <w:t xml:space="preserve">', </w:t>
@@ -10971,14 +10833,48 @@
         <w:t xml:space="preserve"> </w:t>
       </w:r>
       <w:r>
-        <w:t>Hematology</w:t>
-      </w:r>
+        <w:t xml:space="preserve">Hematology </w:t>
+      </w:r>
+      <w:r>
+        <w:t>' ) ,</w:t>
+      </w:r>
+    </w:p>
+    <w:p>
+      <w:pPr>
+        <w:pStyle w:val="Code"/>
+        <w:ind w:firstLine="720"/>
+      </w:pPr>
+      <w:r>
+        <w:t>'</w:t>
+      </w:r>
+      <w:r>
+        <w:t xml:space="preserve">CD4 % Count-Whole </w:t>
+      </w:r>
+      <w:proofErr w:type="gramStart"/>
+      <w:r>
+        <w:t>Blood</w:t>
+      </w:r>
+      <w:r>
+        <w:t>' ,</w:t>
+      </w:r>
+      <w:proofErr w:type="gramEnd"/>
+    </w:p>
+    <w:p>
+      <w:pPr>
+        <w:pStyle w:val="Code"/>
+        <w:ind w:firstLine="720"/>
+      </w:pPr>
+      <w:proofErr w:type="gramStart"/>
+      <w:r>
+        <w:t>660</w:t>
+      </w:r>
+      <w:r>
+        <w:t xml:space="preserve"> ,</w:t>
+      </w:r>
+      <w:proofErr w:type="gramEnd"/>
       <w:r>
         <w:t xml:space="preserve"> </w:t>
       </w:r>
-      <w:r>
-        <w:t>' ) ,</w:t>
-      </w:r>
     </w:p>
     <w:p>
       <w:pPr>
@@ -10986,76 +10882,27 @@
         <w:ind w:firstLine="720"/>
       </w:pPr>
       <w:r>
-        <w:t>'</w:t>
-      </w:r>
-      <w:r>
-        <w:t>CD4 % Count</w:t>
-      </w:r>
-      <w:r>
-        <w:t xml:space="preserve">-Whole </w:t>
+        <w:t xml:space="preserve">'CD4 % </w:t>
       </w:r>
       <w:proofErr w:type="gramStart"/>
       <w:r>
-        <w:t>Blood</w:t>
+        <w:t>Count</w:t>
       </w:r>
       <w:r>
         <w:t>' ,</w:t>
       </w:r>
       <w:proofErr w:type="gramEnd"/>
+      <w:r>
+        <w:t xml:space="preserve"> </w:t>
+      </w:r>
     </w:p>
     <w:p>
       <w:pPr>
         <w:pStyle w:val="Code"/>
         <w:ind w:firstLine="720"/>
       </w:pPr>
-      <w:proofErr w:type="gramStart"/>
-      <w:r>
-        <w:t>660</w:t>
-      </w:r>
-      <w:r>
-        <w:t xml:space="preserve"> ,</w:t>
-      </w:r>
-      <w:proofErr w:type="gramEnd"/>
-      <w:r>
-        <w:t xml:space="preserve"> </w:t>
-      </w:r>
-    </w:p>
-    <w:p>
-      <w:pPr>
-        <w:pStyle w:val="Code"/>
-        <w:ind w:firstLine="720"/>
-      </w:pPr>
-      <w:r>
-        <w:t>'</w:t>
-      </w:r>
-      <w:r>
-        <w:t xml:space="preserve">CD4 % </w:t>
-      </w:r>
-      <w:proofErr w:type="gramStart"/>
-      <w:r>
-        <w:t>Count</w:t>
-      </w:r>
-      <w:r>
-        <w:t>' ,</w:t>
-      </w:r>
-      <w:proofErr w:type="gramEnd"/>
-      <w:r>
-        <w:t xml:space="preserve"> </w:t>
-      </w:r>
-    </w:p>
-    <w:p>
-      <w:pPr>
-        <w:pStyle w:val="Code"/>
-        <w:ind w:firstLine="720"/>
-      </w:pPr>
-      <w:r>
-        <w:t>'</w:t>
-      </w:r>
-      <w:r>
-        <w:t>26464-8</w:t>
-      </w:r>
-      <w:r>
-        <w:t>'</w:t>
+      <w:r>
+        <w:t>'26464-8'</w:t>
       </w:r>
       <w:r>
         <w:t>,</w:t>
@@ -17759,7 +17606,7 @@
           <w:rPr>
             <w:noProof/>
           </w:rPr>
-          <w:t>21</w:t>
+          <w:t>25</w:t>
         </w:r>
         <w:r>
           <w:rPr>
@@ -20436,7 +20283,7 @@
 </file>
 
 <file path=customXml/itemProps1.xml><?xml version="1.0" encoding="utf-8"?>
-<ds:datastoreItem xmlns:ds="http://schemas.openxmlformats.org/officeDocument/2006/customXml" ds:itemID="{6ACE5832-11F0-449A-AA83-FD269F93BCB2}">
+<ds:datastoreItem xmlns:ds="http://schemas.openxmlformats.org/officeDocument/2006/customXml" ds:itemID="{E19196EB-7545-4173-8B0F-764524C20AA7}">
   <ds:schemaRefs>
     <ds:schemaRef ds:uri="http://schemas.openxmlformats.org/officeDocument/2006/bibliography"/>
   </ds:schemaRefs>

</xml_diff>

<commit_message>
First pass at new CDI patient report
https://www.pivotaltracker.com/story/show/74150410
</commit_message>
<xml_diff>
--- a/tools/TestCatalog/Making field changes to the test catalog.docx
+++ b/tools/TestCatalog/Making field changes to the test catalog.docx
@@ -8012,7 +8012,10 @@
         <w:t>mple where description = '&lt;new sample type&gt;</w:t>
       </w:r>
       <w:r>
-        <w:t>'), lastupdated= now() where test_id= (select id from clinlims.tes</w:t>
+        <w:t>')</w:t>
+      </w:r>
+      <w:r>
+        <w:t xml:space="preserve"> where test_id= (select id from clinlims.tes</w:t>
       </w:r>
       <w:r>
         <w:t>t where guid</w:t>
@@ -8065,7 +8068,12 @@
         <w:t>Selles 1</w:t>
       </w:r>
       <w:r>
-        <w:t>'), lastupdated= now() where test_id= (select id from</w:t>
+        <w:t>')</w:t>
+      </w:r>
+      <w:bookmarkStart w:id="28" w:name="_GoBack"/>
+      <w:bookmarkEnd w:id="28"/>
+      <w:r>
+        <w:t xml:space="preserve"> where test_id= (select id from</w:t>
       </w:r>
       <w:r>
         <w:t xml:space="preserve"> clinlims.test where guid</w:t>
@@ -8090,11 +8098,11 @@
       <w:pPr>
         <w:pStyle w:val="Heading2"/>
       </w:pPr>
-      <w:bookmarkStart w:id="28" w:name="_Toc394064188"/>
+      <w:bookmarkStart w:id="29" w:name="_Toc394064188"/>
       <w:r>
         <w:t>Changing the panel for a test</w:t>
       </w:r>
-      <w:bookmarkEnd w:id="28"/>
+      <w:bookmarkEnd w:id="29"/>
     </w:p>
     <w:p>
       <w:pPr>
@@ -8215,11 +8223,11 @@
       <w:pPr>
         <w:pStyle w:val="Heading2"/>
       </w:pPr>
-      <w:bookmarkStart w:id="29" w:name="_Toc394064189"/>
+      <w:bookmarkStart w:id="30" w:name="_Toc394064189"/>
       <w:r>
         <w:t>Removing a test from a panel</w:t>
       </w:r>
-      <w:bookmarkEnd w:id="29"/>
+      <w:bookmarkEnd w:id="30"/>
     </w:p>
     <w:p>
       <w:pPr>
@@ -8333,11 +8341,11 @@
       <w:pPr>
         <w:pStyle w:val="Heading2"/>
       </w:pPr>
-      <w:bookmarkStart w:id="30" w:name="_Toc394064190"/>
+      <w:bookmarkStart w:id="31" w:name="_Toc394064190"/>
       <w:r>
         <w:t>Adding a test to a panel</w:t>
       </w:r>
-      <w:bookmarkEnd w:id="30"/>
+      <w:bookmarkEnd w:id="31"/>
     </w:p>
     <w:p>
       <w:pPr>
@@ -8473,11 +8481,11 @@
       <w:pPr>
         <w:pStyle w:val="Heading2"/>
       </w:pPr>
-      <w:bookmarkStart w:id="31" w:name="_Toc394064191"/>
+      <w:bookmarkStart w:id="32" w:name="_Toc394064191"/>
       <w:r>
         <w:t>Changing UOM for a test</w:t>
       </w:r>
-      <w:bookmarkEnd w:id="31"/>
+      <w:bookmarkEnd w:id="32"/>
     </w:p>
     <w:p>
       <w:pPr>
@@ -8598,12 +8606,12 @@
       <w:pPr>
         <w:pStyle w:val="Heading2"/>
       </w:pPr>
-      <w:bookmarkStart w:id="32" w:name="_Toc394064192"/>
+      <w:bookmarkStart w:id="33" w:name="_Toc394064192"/>
       <w:r>
         <w:lastRenderedPageBreak/>
         <w:t>Changing the test section/unit for a test</w:t>
       </w:r>
-      <w:bookmarkEnd w:id="32"/>
+      <w:bookmarkEnd w:id="33"/>
     </w:p>
     <w:p>
       <w:pPr>
@@ -8729,21 +8737,21 @@
       <w:pPr>
         <w:pStyle w:val="Heading1"/>
       </w:pPr>
-      <w:bookmarkStart w:id="33" w:name="_Toc394064193"/>
+      <w:bookmarkStart w:id="34" w:name="_Toc394064193"/>
       <w:r>
         <w:t>Adding tests</w:t>
       </w:r>
-      <w:bookmarkEnd w:id="33"/>
+      <w:bookmarkEnd w:id="34"/>
     </w:p>
     <w:p>
       <w:pPr>
         <w:pStyle w:val="Heading2"/>
       </w:pPr>
-      <w:bookmarkStart w:id="34" w:name="_Toc394064194"/>
+      <w:bookmarkStart w:id="35" w:name="_Toc394064194"/>
       <w:r>
         <w:t>Tables</w:t>
       </w:r>
-      <w:bookmarkEnd w:id="34"/>
+      <w:bookmarkEnd w:id="35"/>
     </w:p>
     <w:p>
       <w:r>
@@ -8835,11 +8843,11 @@
       <w:pPr>
         <w:pStyle w:val="Heading2"/>
       </w:pPr>
-      <w:bookmarkStart w:id="35" w:name="_Toc394064195"/>
+      <w:bookmarkStart w:id="36" w:name="_Toc394064195"/>
       <w:r>
         <w:t>Result types</w:t>
       </w:r>
-      <w:bookmarkEnd w:id="35"/>
+      <w:bookmarkEnd w:id="36"/>
     </w:p>
     <w:p>
       <w:r>
@@ -8888,8 +8896,6 @@
       <w:r>
         <w:t>ist</w:t>
       </w:r>
-      <w:bookmarkStart w:id="36" w:name="_GoBack"/>
-      <w:bookmarkEnd w:id="36"/>
     </w:p>
     <w:p>
       <w:pPr>
@@ -17606,7 +17612,7 @@
           <w:rPr>
             <w:noProof/>
           </w:rPr>
-          <w:t>25</w:t>
+          <w:t>23</w:t>
         </w:r>
         <w:r>
           <w:rPr>
@@ -19882,7 +19888,6 @@
       <w:spacing w:after="0" w:line="240" w:lineRule="auto"/>
     </w:pPr>
     <w:tblPr>
-      <w:tblInd w:w="0" w:type="dxa"/>
       <w:tblBorders>
         <w:top w:val="single" w:sz="4" w:space="0" w:color="auto"/>
         <w:left w:val="single" w:sz="4" w:space="0" w:color="auto"/>
@@ -19891,12 +19896,6 @@
         <w:insideH w:val="single" w:sz="4" w:space="0" w:color="auto"/>
         <w:insideV w:val="single" w:sz="4" w:space="0" w:color="auto"/>
       </w:tblBorders>
-      <w:tblCellMar>
-        <w:top w:w="0" w:type="dxa"/>
-        <w:left w:w="108" w:type="dxa"/>
-        <w:bottom w:w="0" w:type="dxa"/>
-        <w:right w:w="108" w:type="dxa"/>
-      </w:tblCellMar>
     </w:tblPr>
   </w:style>
   <w:style w:type="character" w:customStyle="1" w:styleId="Heading3Char">
@@ -20283,7 +20282,7 @@
 </file>
 
 <file path=customXml/itemProps1.xml><?xml version="1.0" encoding="utf-8"?>
-<ds:datastoreItem xmlns:ds="http://schemas.openxmlformats.org/officeDocument/2006/customXml" ds:itemID="{E19196EB-7545-4173-8B0F-764524C20AA7}">
+<ds:datastoreItem xmlns:ds="http://schemas.openxmlformats.org/officeDocument/2006/customXml" ds:itemID="{4B5183D5-7777-472F-862E-C6B3E13311C6}">
   <ds:schemaRefs>
     <ds:schemaRef ds:uri="http://schemas.openxmlformats.org/officeDocument/2006/bibliography"/>
   </ds:schemaRefs>

</xml_diff>